<commit_message>
Inicio do projeto final Embarcatech
Início das atividades do projeto final do Embarcatech em 26/10/2025.
</commit_message>
<xml_diff>
--- a/Projeto_Final/PreProjeto_IoT_Consumo_Eletrico.docx
+++ b/Projeto_Final/PreProjeto_IoT_Consumo_Eletrico.docx
@@ -5,57 +5,1054 @@
     <w:p>
       <w:pPr>
         <w:jc w:val="center"/>
-      </w:pPr>
-      <w:r>
         <w:rPr>
           <w:b/>
           <w:sz w:val="28"/>
         </w:rPr>
-        <w:t xml:space="preserve">Instituto Federal do Ceará - </w:t>
-      </w:r>
-      <w:proofErr w:type="spellStart"/>
-      <w:r>
+      </w:pPr>
+    </w:p>
+    <w:p>
+      <w:pPr>
+        <w:jc w:val="center"/>
         <w:rPr>
           <w:b/>
           <w:sz w:val="28"/>
         </w:rPr>
-        <w:t>Embarcatech</w:t>
-      </w:r>
-      <w:proofErr w:type="spellEnd"/>
+      </w:pPr>
     </w:p>
     <w:p>
       <w:pPr>
         <w:jc w:val="center"/>
-      </w:pPr>
-      <w:r>
         <w:rPr>
           <w:b/>
           <w:sz w:val="28"/>
         </w:rPr>
-        <w:t>Pré-Projeto de Conclusão de Curso</w:t>
+      </w:pPr>
+    </w:p>
+    <w:p>
+      <w:pPr>
+        <w:jc w:val="center"/>
+        <w:rPr>
+          <w:b/>
+          <w:sz w:val="28"/>
+        </w:rPr>
+      </w:pPr>
+    </w:p>
+    <w:p>
+      <w:pPr>
+        <w:jc w:val="center"/>
+        <w:rPr>
+          <w:b/>
+          <w:sz w:val="28"/>
+        </w:rPr>
+      </w:pPr>
+    </w:p>
+    <w:p>
+      <w:pPr>
+        <w:jc w:val="center"/>
+        <w:rPr>
+          <w:b/>
+          <w:sz w:val="28"/>
+        </w:rPr>
+      </w:pPr>
+      <w:r>
+        <w:rPr>
+          <w:noProof/>
+        </w:rPr>
+        <w:drawing>
+          <wp:inline distT="0" distB="0" distL="0" distR="0" wp14:anchorId="3CC414AC" wp14:editId="4959D2B7">
+            <wp:extent cx="2257740" cy="1066949"/>
+            <wp:effectExtent l="0" t="0" r="9525" b="0"/>
+            <wp:docPr id="1822669733" name="Imagem 1"/>
+            <wp:cNvGraphicFramePr>
+              <a:graphicFrameLocks xmlns:a="http://schemas.openxmlformats.org/drawingml/2006/main" noChangeAspect="1"/>
+            </wp:cNvGraphicFramePr>
+            <a:graphic xmlns:a="http://schemas.openxmlformats.org/drawingml/2006/main">
+              <a:graphicData uri="http://schemas.openxmlformats.org/drawingml/2006/picture">
+                <pic:pic xmlns:pic="http://schemas.openxmlformats.org/drawingml/2006/picture">
+                  <pic:nvPicPr>
+                    <pic:cNvPr id="1822669733" name=""/>
+                    <pic:cNvPicPr/>
+                  </pic:nvPicPr>
+                  <pic:blipFill>
+                    <a:blip r:embed="rId8"/>
+                    <a:stretch>
+                      <a:fillRect/>
+                    </a:stretch>
+                  </pic:blipFill>
+                  <pic:spPr>
+                    <a:xfrm>
+                      <a:off x="0" y="0"/>
+                      <a:ext cx="2257740" cy="1066949"/>
+                    </a:xfrm>
+                    <a:prstGeom prst="rect">
+                      <a:avLst/>
+                    </a:prstGeom>
+                  </pic:spPr>
+                </pic:pic>
+              </a:graphicData>
+            </a:graphic>
+          </wp:inline>
+        </w:drawing>
+      </w:r>
+    </w:p>
+    <w:p>
+      <w:pPr>
+        <w:jc w:val="center"/>
+        <w:rPr>
+          <w:b/>
+          <w:sz w:val="28"/>
+        </w:rPr>
+      </w:pPr>
+    </w:p>
+    <w:p>
+      <w:pPr>
+        <w:jc w:val="center"/>
+        <w:rPr>
+          <w:color w:val="1F497D" w:themeColor="text2"/>
+          <w:sz w:val="32"/>
+          <w:szCs w:val="32"/>
+        </w:rPr>
+      </w:pPr>
+      <w:r>
+        <w:rPr>
+          <w:b/>
+          <w:color w:val="1F497D" w:themeColor="text2"/>
+          <w:sz w:val="32"/>
+          <w:szCs w:val="32"/>
+        </w:rPr>
+        <w:t>Instituto Federal do Ceará - Embarcatech</w:t>
+      </w:r>
+    </w:p>
+    <w:p>
+      <w:pPr>
+        <w:jc w:val="center"/>
+        <w:rPr>
+          <w:color w:val="1F497D" w:themeColor="text2"/>
+        </w:rPr>
+      </w:pPr>
+      <w:r>
+        <w:rPr>
+          <w:b/>
+          <w:color w:val="1F497D" w:themeColor="text2"/>
+          <w:sz w:val="28"/>
+        </w:rPr>
+        <w:t>Pré-Projeto de Conclusão de Residência Técnica</w:t>
       </w:r>
     </w:p>
     <w:p/>
     <w:p>
       <w:pPr>
         <w:jc w:val="center"/>
+        <w:rPr>
+          <w:color w:val="1F497D" w:themeColor="text2"/>
+        </w:rPr>
       </w:pPr>
       <w:r>
         <w:rPr>
           <w:b/>
+          <w:color w:val="1F497D" w:themeColor="text2"/>
           <w:sz w:val="32"/>
         </w:rPr>
         <w:t>Sistema IoT para Medição e Análise de Consumo Elétrico Residencial com Raspberry Pi Pico W e Sensor HLW8032</w:t>
       </w:r>
     </w:p>
     <w:p>
+      <w:pPr>
+        <w:rPr>
+          <w:color w:val="4F81BD" w:themeColor="accent1"/>
+        </w:rPr>
+      </w:pPr>
+    </w:p>
+    <w:p>
+      <w:pPr>
+        <w:jc w:val="center"/>
+        <w:rPr>
+          <w:b/>
+          <w:bCs/>
+          <w:color w:val="1F497D" w:themeColor="text2"/>
+          <w:sz w:val="24"/>
+          <w:szCs w:val="24"/>
+        </w:rPr>
+      </w:pPr>
       <w:r>
         <w:rPr>
           <w:b/>
+          <w:bCs/>
+          <w:color w:val="1F497D" w:themeColor="text2"/>
+          <w:sz w:val="24"/>
+          <w:szCs w:val="24"/>
+        </w:rPr>
+        <w:t>Autor: José Adriano Filho</w:t>
+      </w:r>
+    </w:p>
+    <w:p>
+      <w:pPr>
+        <w:jc w:val="center"/>
+        <w:rPr>
+          <w:b/>
+          <w:bCs/>
+          <w:color w:val="1F497D" w:themeColor="text2"/>
+          <w:sz w:val="24"/>
+          <w:szCs w:val="24"/>
+        </w:rPr>
+      </w:pPr>
+      <w:r>
+        <w:rPr>
+          <w:b/>
+          <w:bCs/>
+          <w:color w:val="1F497D" w:themeColor="text2"/>
+          <w:sz w:val="24"/>
+          <w:szCs w:val="24"/>
+        </w:rPr>
+        <w:t>Matrícula: 2025101109806</w:t>
+      </w:r>
+    </w:p>
+    <w:p/>
+    <w:p/>
+    <w:p>
+      <w:pPr>
+        <w:jc w:val="center"/>
+      </w:pPr>
+    </w:p>
+    <w:p>
+      <w:pPr>
+        <w:jc w:val="center"/>
+      </w:pPr>
+    </w:p>
+    <w:p>
+      <w:pPr>
+        <w:jc w:val="center"/>
+      </w:pPr>
+    </w:p>
+    <w:p/>
+    <w:p/>
+    <w:p>
+      <w:pPr>
+        <w:jc w:val="center"/>
+        <w:rPr>
+          <w:color w:val="1F497D" w:themeColor="text2"/>
+          <w:sz w:val="20"/>
+          <w:szCs w:val="20"/>
+        </w:rPr>
+      </w:pPr>
+      <w:r>
+        <w:rPr>
+          <w:color w:val="1F497D" w:themeColor="text2"/>
+          <w:sz w:val="20"/>
+          <w:szCs w:val="20"/>
+        </w:rPr>
+        <w:t>Out</w:t>
+      </w:r>
+      <w:r>
+        <w:rPr>
+          <w:color w:val="1F497D" w:themeColor="text2"/>
+          <w:sz w:val="20"/>
+          <w:szCs w:val="20"/>
+        </w:rPr>
+        <w:t>/2025</w:t>
+      </w:r>
+    </w:p>
+    <w:sdt>
+      <w:sdtPr>
+        <w:rPr>
+          <w:rFonts w:asciiTheme="minorHAnsi" w:eastAsiaTheme="minorEastAsia" w:hAnsiTheme="minorHAnsi" w:cstheme="minorBidi"/>
+          <w:b w:val="0"/>
+          <w:bCs w:val="0"/>
+          <w:color w:val="auto"/>
+          <w:sz w:val="22"/>
+          <w:szCs w:val="22"/>
+        </w:rPr>
+        <w:id w:val="1297879089"/>
+        <w:docPartObj>
+          <w:docPartGallery w:val="Table of Contents"/>
+          <w:docPartUnique/>
+        </w:docPartObj>
+      </w:sdtPr>
+      <w:sdtContent>
+        <w:p>
+          <w:pPr>
+            <w:pStyle w:val="CabealhodoSumrio"/>
+          </w:pPr>
+          <w:r>
+            <w:t>Sumário</w:t>
+          </w:r>
+        </w:p>
+        <w:p>
+          <w:pPr>
+            <w:pStyle w:val="Sumrio1"/>
+            <w:tabs>
+              <w:tab w:val="right" w:leader="dot" w:pos="9962"/>
+            </w:tabs>
+            <w:rPr>
+              <w:noProof/>
+              <w:kern w:val="2"/>
+              <w:sz w:val="24"/>
+              <w:szCs w:val="24"/>
+              <w:lang w:eastAsia="pt-BR"/>
+              <w14:ligatures w14:val="standardContextual"/>
+            </w:rPr>
+          </w:pPr>
+          <w:r>
+            <w:fldChar w:fldCharType="begin"/>
+          </w:r>
+          <w:r>
+            <w:instrText xml:space="preserve"> TOC \o "1-3" \h \z \u </w:instrText>
+          </w:r>
+          <w:r>
+            <w:fldChar w:fldCharType="separate"/>
+          </w:r>
+          <w:hyperlink w:anchor="_Toc212364441" w:history="1">
+            <w:r>
+              <w:rPr>
+                <w:rStyle w:val="Hyperlink"/>
+                <w:noProof/>
+              </w:rPr>
+              <w:t>Resumo:</w:t>
+            </w:r>
+            <w:r>
+              <w:rPr>
+                <w:noProof/>
+                <w:webHidden/>
+              </w:rPr>
+              <w:tab/>
+            </w:r>
+            <w:r>
+              <w:rPr>
+                <w:noProof/>
+                <w:webHidden/>
+              </w:rPr>
+              <w:fldChar w:fldCharType="begin"/>
+            </w:r>
+            <w:r>
+              <w:rPr>
+                <w:noProof/>
+                <w:webHidden/>
+              </w:rPr>
+              <w:instrText xml:space="preserve"> PAGEREF _Toc212364441 \h </w:instrText>
+            </w:r>
+            <w:r>
+              <w:rPr>
+                <w:noProof/>
+                <w:webHidden/>
+              </w:rPr>
+            </w:r>
+            <w:r>
+              <w:rPr>
+                <w:noProof/>
+                <w:webHidden/>
+              </w:rPr>
+              <w:fldChar w:fldCharType="separate"/>
+            </w:r>
+            <w:r>
+              <w:rPr>
+                <w:noProof/>
+                <w:webHidden/>
+              </w:rPr>
+              <w:t>3</w:t>
+            </w:r>
+            <w:r>
+              <w:rPr>
+                <w:noProof/>
+                <w:webHidden/>
+              </w:rPr>
+              <w:fldChar w:fldCharType="end"/>
+            </w:r>
+          </w:hyperlink>
+        </w:p>
+        <w:p>
+          <w:pPr>
+            <w:pStyle w:val="Sumrio1"/>
+            <w:tabs>
+              <w:tab w:val="right" w:leader="dot" w:pos="9962"/>
+            </w:tabs>
+            <w:rPr>
+              <w:noProof/>
+              <w:kern w:val="2"/>
+              <w:sz w:val="24"/>
+              <w:szCs w:val="24"/>
+              <w:lang w:eastAsia="pt-BR"/>
+              <w14:ligatures w14:val="standardContextual"/>
+            </w:rPr>
+          </w:pPr>
+          <w:hyperlink w:anchor="_Toc212364442" w:history="1">
+            <w:r>
+              <w:rPr>
+                <w:rStyle w:val="Hyperlink"/>
+                <w:noProof/>
+              </w:rPr>
+              <w:t>Justificativa:</w:t>
+            </w:r>
+            <w:r>
+              <w:rPr>
+                <w:noProof/>
+                <w:webHidden/>
+              </w:rPr>
+              <w:tab/>
+            </w:r>
+            <w:r>
+              <w:rPr>
+                <w:noProof/>
+                <w:webHidden/>
+              </w:rPr>
+              <w:fldChar w:fldCharType="begin"/>
+            </w:r>
+            <w:r>
+              <w:rPr>
+                <w:noProof/>
+                <w:webHidden/>
+              </w:rPr>
+              <w:instrText xml:space="preserve"> PAGEREF _Toc212364442 \h </w:instrText>
+            </w:r>
+            <w:r>
+              <w:rPr>
+                <w:noProof/>
+                <w:webHidden/>
+              </w:rPr>
+            </w:r>
+            <w:r>
+              <w:rPr>
+                <w:noProof/>
+                <w:webHidden/>
+              </w:rPr>
+              <w:fldChar w:fldCharType="separate"/>
+            </w:r>
+            <w:r>
+              <w:rPr>
+                <w:noProof/>
+                <w:webHidden/>
+              </w:rPr>
+              <w:t>3</w:t>
+            </w:r>
+            <w:r>
+              <w:rPr>
+                <w:noProof/>
+                <w:webHidden/>
+              </w:rPr>
+              <w:fldChar w:fldCharType="end"/>
+            </w:r>
+          </w:hyperlink>
+        </w:p>
+        <w:p>
+          <w:pPr>
+            <w:pStyle w:val="Sumrio1"/>
+            <w:tabs>
+              <w:tab w:val="right" w:leader="dot" w:pos="9962"/>
+            </w:tabs>
+            <w:rPr>
+              <w:noProof/>
+              <w:kern w:val="2"/>
+              <w:sz w:val="24"/>
+              <w:szCs w:val="24"/>
+              <w:lang w:eastAsia="pt-BR"/>
+              <w14:ligatures w14:val="standardContextual"/>
+            </w:rPr>
+          </w:pPr>
+          <w:hyperlink w:anchor="_Toc212364443" w:history="1">
+            <w:r>
+              <w:rPr>
+                <w:rStyle w:val="Hyperlink"/>
+                <w:noProof/>
+              </w:rPr>
+              <w:t>Requisitos do Sistema:</w:t>
+            </w:r>
+            <w:r>
+              <w:rPr>
+                <w:noProof/>
+                <w:webHidden/>
+              </w:rPr>
+              <w:tab/>
+            </w:r>
+            <w:r>
+              <w:rPr>
+                <w:noProof/>
+                <w:webHidden/>
+              </w:rPr>
+              <w:fldChar w:fldCharType="begin"/>
+            </w:r>
+            <w:r>
+              <w:rPr>
+                <w:noProof/>
+                <w:webHidden/>
+              </w:rPr>
+              <w:instrText xml:space="preserve"> PAGEREF _Toc212364443 \h </w:instrText>
+            </w:r>
+            <w:r>
+              <w:rPr>
+                <w:noProof/>
+                <w:webHidden/>
+              </w:rPr>
+            </w:r>
+            <w:r>
+              <w:rPr>
+                <w:noProof/>
+                <w:webHidden/>
+              </w:rPr>
+              <w:fldChar w:fldCharType="separate"/>
+            </w:r>
+            <w:r>
+              <w:rPr>
+                <w:noProof/>
+                <w:webHidden/>
+              </w:rPr>
+              <w:t>3</w:t>
+            </w:r>
+            <w:r>
+              <w:rPr>
+                <w:noProof/>
+                <w:webHidden/>
+              </w:rPr>
+              <w:fldChar w:fldCharType="end"/>
+            </w:r>
+          </w:hyperlink>
+        </w:p>
+        <w:p>
+          <w:pPr>
+            <w:pStyle w:val="Sumrio1"/>
+            <w:tabs>
+              <w:tab w:val="right" w:leader="dot" w:pos="9962"/>
+            </w:tabs>
+            <w:rPr>
+              <w:noProof/>
+              <w:kern w:val="2"/>
+              <w:sz w:val="24"/>
+              <w:szCs w:val="24"/>
+              <w:lang w:eastAsia="pt-BR"/>
+              <w14:ligatures w14:val="standardContextual"/>
+            </w:rPr>
+          </w:pPr>
+          <w:hyperlink w:anchor="_Toc212364444" w:history="1">
+            <w:r>
+              <w:rPr>
+                <w:rStyle w:val="Hyperlink"/>
+                <w:noProof/>
+              </w:rPr>
+              <w:t>Problemática a Ser Resolvida:</w:t>
+            </w:r>
+            <w:r>
+              <w:rPr>
+                <w:noProof/>
+                <w:webHidden/>
+              </w:rPr>
+              <w:tab/>
+            </w:r>
+            <w:r>
+              <w:rPr>
+                <w:noProof/>
+                <w:webHidden/>
+              </w:rPr>
+              <w:fldChar w:fldCharType="begin"/>
+            </w:r>
+            <w:r>
+              <w:rPr>
+                <w:noProof/>
+                <w:webHidden/>
+              </w:rPr>
+              <w:instrText xml:space="preserve"> PAGEREF _Toc212364444 \h </w:instrText>
+            </w:r>
+            <w:r>
+              <w:rPr>
+                <w:noProof/>
+                <w:webHidden/>
+              </w:rPr>
+            </w:r>
+            <w:r>
+              <w:rPr>
+                <w:noProof/>
+                <w:webHidden/>
+              </w:rPr>
+              <w:fldChar w:fldCharType="separate"/>
+            </w:r>
+            <w:r>
+              <w:rPr>
+                <w:noProof/>
+                <w:webHidden/>
+              </w:rPr>
+              <w:t>3</w:t>
+            </w:r>
+            <w:r>
+              <w:rPr>
+                <w:noProof/>
+                <w:webHidden/>
+              </w:rPr>
+              <w:fldChar w:fldCharType="end"/>
+            </w:r>
+          </w:hyperlink>
+        </w:p>
+        <w:p>
+          <w:pPr>
+            <w:pStyle w:val="Sumrio1"/>
+            <w:tabs>
+              <w:tab w:val="right" w:leader="dot" w:pos="9962"/>
+            </w:tabs>
+            <w:rPr>
+              <w:noProof/>
+              <w:kern w:val="2"/>
+              <w:sz w:val="24"/>
+              <w:szCs w:val="24"/>
+              <w:lang w:eastAsia="pt-BR"/>
+              <w14:ligatures w14:val="standardContextual"/>
+            </w:rPr>
+          </w:pPr>
+          <w:hyperlink w:anchor="_Toc212364445" w:history="1">
+            <w:r>
+              <w:rPr>
+                <w:rStyle w:val="Hyperlink"/>
+                <w:noProof/>
+              </w:rPr>
+              <w:t>Solução Proposta em IoT:</w:t>
+            </w:r>
+            <w:r>
+              <w:rPr>
+                <w:noProof/>
+                <w:webHidden/>
+              </w:rPr>
+              <w:tab/>
+            </w:r>
+            <w:r>
+              <w:rPr>
+                <w:noProof/>
+                <w:webHidden/>
+              </w:rPr>
+              <w:fldChar w:fldCharType="begin"/>
+            </w:r>
+            <w:r>
+              <w:rPr>
+                <w:noProof/>
+                <w:webHidden/>
+              </w:rPr>
+              <w:instrText xml:space="preserve"> PAGEREF _Toc212364445 \h </w:instrText>
+            </w:r>
+            <w:r>
+              <w:rPr>
+                <w:noProof/>
+                <w:webHidden/>
+              </w:rPr>
+            </w:r>
+            <w:r>
+              <w:rPr>
+                <w:noProof/>
+                <w:webHidden/>
+              </w:rPr>
+              <w:fldChar w:fldCharType="separate"/>
+            </w:r>
+            <w:r>
+              <w:rPr>
+                <w:noProof/>
+                <w:webHidden/>
+              </w:rPr>
+              <w:t>3</w:t>
+            </w:r>
+            <w:r>
+              <w:rPr>
+                <w:noProof/>
+                <w:webHidden/>
+              </w:rPr>
+              <w:fldChar w:fldCharType="end"/>
+            </w:r>
+          </w:hyperlink>
+        </w:p>
+        <w:p>
+          <w:pPr>
+            <w:pStyle w:val="Sumrio1"/>
+            <w:tabs>
+              <w:tab w:val="right" w:leader="dot" w:pos="9962"/>
+            </w:tabs>
+            <w:rPr>
+              <w:noProof/>
+              <w:kern w:val="2"/>
+              <w:sz w:val="24"/>
+              <w:szCs w:val="24"/>
+              <w:lang w:eastAsia="pt-BR"/>
+              <w14:ligatures w14:val="standardContextual"/>
+            </w:rPr>
+          </w:pPr>
+          <w:hyperlink w:anchor="_Toc212364446" w:history="1">
+            <w:r>
+              <w:rPr>
+                <w:rStyle w:val="Hyperlink"/>
+                <w:noProof/>
+              </w:rPr>
+              <w:t>Diagrama de Blocos de Hardware:</w:t>
+            </w:r>
+            <w:r>
+              <w:rPr>
+                <w:noProof/>
+                <w:webHidden/>
+              </w:rPr>
+              <w:tab/>
+            </w:r>
+            <w:r>
+              <w:rPr>
+                <w:noProof/>
+                <w:webHidden/>
+              </w:rPr>
+              <w:fldChar w:fldCharType="begin"/>
+            </w:r>
+            <w:r>
+              <w:rPr>
+                <w:noProof/>
+                <w:webHidden/>
+              </w:rPr>
+              <w:instrText xml:space="preserve"> PAGEREF _Toc212364446 \h </w:instrText>
+            </w:r>
+            <w:r>
+              <w:rPr>
+                <w:noProof/>
+                <w:webHidden/>
+              </w:rPr>
+            </w:r>
+            <w:r>
+              <w:rPr>
+                <w:noProof/>
+                <w:webHidden/>
+              </w:rPr>
+              <w:fldChar w:fldCharType="separate"/>
+            </w:r>
+            <w:r>
+              <w:rPr>
+                <w:noProof/>
+                <w:webHidden/>
+              </w:rPr>
+              <w:t>4</w:t>
+            </w:r>
+            <w:r>
+              <w:rPr>
+                <w:noProof/>
+                <w:webHidden/>
+              </w:rPr>
+              <w:fldChar w:fldCharType="end"/>
+            </w:r>
+          </w:hyperlink>
+        </w:p>
+        <w:p>
+          <w:pPr>
+            <w:pStyle w:val="Sumrio1"/>
+            <w:tabs>
+              <w:tab w:val="right" w:leader="dot" w:pos="9962"/>
+            </w:tabs>
+            <w:rPr>
+              <w:noProof/>
+              <w:kern w:val="2"/>
+              <w:sz w:val="24"/>
+              <w:szCs w:val="24"/>
+              <w:lang w:eastAsia="pt-BR"/>
+              <w14:ligatures w14:val="standardContextual"/>
+            </w:rPr>
+          </w:pPr>
+          <w:hyperlink w:anchor="_Toc212364447" w:history="1">
+            <w:r>
+              <w:rPr>
+                <w:rStyle w:val="Hyperlink"/>
+                <w:noProof/>
+              </w:rPr>
+              <w:t>Sensores e Atuadores:</w:t>
+            </w:r>
+            <w:r>
+              <w:rPr>
+                <w:noProof/>
+                <w:webHidden/>
+              </w:rPr>
+              <w:tab/>
+            </w:r>
+            <w:r>
+              <w:rPr>
+                <w:noProof/>
+                <w:webHidden/>
+              </w:rPr>
+              <w:fldChar w:fldCharType="begin"/>
+            </w:r>
+            <w:r>
+              <w:rPr>
+                <w:noProof/>
+                <w:webHidden/>
+              </w:rPr>
+              <w:instrText xml:space="preserve"> PAGEREF _Toc212364447 \h </w:instrText>
+            </w:r>
+            <w:r>
+              <w:rPr>
+                <w:noProof/>
+                <w:webHidden/>
+              </w:rPr>
+            </w:r>
+            <w:r>
+              <w:rPr>
+                <w:noProof/>
+                <w:webHidden/>
+              </w:rPr>
+              <w:fldChar w:fldCharType="separate"/>
+            </w:r>
+            <w:r>
+              <w:rPr>
+                <w:noProof/>
+                <w:webHidden/>
+              </w:rPr>
+              <w:t>4</w:t>
+            </w:r>
+            <w:r>
+              <w:rPr>
+                <w:noProof/>
+                <w:webHidden/>
+              </w:rPr>
+              <w:fldChar w:fldCharType="end"/>
+            </w:r>
+          </w:hyperlink>
+        </w:p>
+        <w:p>
+          <w:pPr>
+            <w:pStyle w:val="Sumrio1"/>
+            <w:tabs>
+              <w:tab w:val="right" w:leader="dot" w:pos="9962"/>
+            </w:tabs>
+            <w:rPr>
+              <w:noProof/>
+              <w:kern w:val="2"/>
+              <w:sz w:val="24"/>
+              <w:szCs w:val="24"/>
+              <w:lang w:eastAsia="pt-BR"/>
+              <w14:ligatures w14:val="standardContextual"/>
+            </w:rPr>
+          </w:pPr>
+          <w:hyperlink w:anchor="_Toc212364448" w:history="1">
+            <w:r>
+              <w:rPr>
+                <w:rStyle w:val="Hyperlink"/>
+                <w:noProof/>
+              </w:rPr>
+              <w:t>Protocolos:</w:t>
+            </w:r>
+            <w:r>
+              <w:rPr>
+                <w:noProof/>
+                <w:webHidden/>
+              </w:rPr>
+              <w:tab/>
+            </w:r>
+            <w:r>
+              <w:rPr>
+                <w:noProof/>
+                <w:webHidden/>
+              </w:rPr>
+              <w:fldChar w:fldCharType="begin"/>
+            </w:r>
+            <w:r>
+              <w:rPr>
+                <w:noProof/>
+                <w:webHidden/>
+              </w:rPr>
+              <w:instrText xml:space="preserve"> PAGEREF _Toc212364448 \h </w:instrText>
+            </w:r>
+            <w:r>
+              <w:rPr>
+                <w:noProof/>
+                <w:webHidden/>
+              </w:rPr>
+            </w:r>
+            <w:r>
+              <w:rPr>
+                <w:noProof/>
+                <w:webHidden/>
+              </w:rPr>
+              <w:fldChar w:fldCharType="separate"/>
+            </w:r>
+            <w:r>
+              <w:rPr>
+                <w:noProof/>
+                <w:webHidden/>
+              </w:rPr>
+              <w:t>4</w:t>
+            </w:r>
+            <w:r>
+              <w:rPr>
+                <w:noProof/>
+                <w:webHidden/>
+              </w:rPr>
+              <w:fldChar w:fldCharType="end"/>
+            </w:r>
+          </w:hyperlink>
+        </w:p>
+        <w:p>
+          <w:pPr>
+            <w:pStyle w:val="Sumrio1"/>
+            <w:tabs>
+              <w:tab w:val="right" w:leader="dot" w:pos="9962"/>
+            </w:tabs>
+            <w:rPr>
+              <w:noProof/>
+              <w:kern w:val="2"/>
+              <w:sz w:val="24"/>
+              <w:szCs w:val="24"/>
+              <w:lang w:eastAsia="pt-BR"/>
+              <w14:ligatures w14:val="standardContextual"/>
+            </w:rPr>
+          </w:pPr>
+          <w:hyperlink w:anchor="_Toc212364449" w:history="1">
+            <w:r>
+              <w:rPr>
+                <w:rStyle w:val="Hyperlink"/>
+                <w:noProof/>
+              </w:rPr>
+              <w:t>Cronograma de Execução:</w:t>
+            </w:r>
+            <w:r>
+              <w:rPr>
+                <w:noProof/>
+                <w:webHidden/>
+              </w:rPr>
+              <w:tab/>
+            </w:r>
+            <w:r>
+              <w:rPr>
+                <w:noProof/>
+                <w:webHidden/>
+              </w:rPr>
+              <w:fldChar w:fldCharType="begin"/>
+            </w:r>
+            <w:r>
+              <w:rPr>
+                <w:noProof/>
+                <w:webHidden/>
+              </w:rPr>
+              <w:instrText xml:space="preserve"> PAGEREF _Toc212364449 \h </w:instrText>
+            </w:r>
+            <w:r>
+              <w:rPr>
+                <w:noProof/>
+                <w:webHidden/>
+              </w:rPr>
+            </w:r>
+            <w:r>
+              <w:rPr>
+                <w:noProof/>
+                <w:webHidden/>
+              </w:rPr>
+              <w:fldChar w:fldCharType="separate"/>
+            </w:r>
+            <w:r>
+              <w:rPr>
+                <w:noProof/>
+                <w:webHidden/>
+              </w:rPr>
+              <w:t>5</w:t>
+            </w:r>
+            <w:r>
+              <w:rPr>
+                <w:noProof/>
+                <w:webHidden/>
+              </w:rPr>
+              <w:fldChar w:fldCharType="end"/>
+            </w:r>
+          </w:hyperlink>
+        </w:p>
+        <w:p>
+          <w:r>
+            <w:rPr>
+              <w:b/>
+              <w:bCs/>
+            </w:rPr>
+            <w:fldChar w:fldCharType="end"/>
+          </w:r>
+        </w:p>
+      </w:sdtContent>
+    </w:sdt>
+    <w:p>
+      <w:pPr>
+        <w:jc w:val="both"/>
+      </w:pPr>
+    </w:p>
+    <w:p>
+      <w:pPr>
+        <w:jc w:val="both"/>
+      </w:pPr>
+    </w:p>
+    <w:p>
+      <w:pPr>
+        <w:jc w:val="both"/>
+      </w:pPr>
+    </w:p>
+    <w:p>
+      <w:pPr>
+        <w:jc w:val="both"/>
+      </w:pPr>
+    </w:p>
+    <w:p>
+      <w:pPr>
+        <w:jc w:val="both"/>
+      </w:pPr>
+    </w:p>
+    <w:p>
+      <w:pPr>
+        <w:jc w:val="both"/>
+      </w:pPr>
+    </w:p>
+    <w:p>
+      <w:pPr>
+        <w:jc w:val="both"/>
+      </w:pPr>
+    </w:p>
+    <w:p>
+      <w:pPr>
+        <w:jc w:val="both"/>
+      </w:pPr>
+    </w:p>
+    <w:p>
+      <w:pPr>
+        <w:jc w:val="both"/>
+      </w:pPr>
+    </w:p>
+    <w:p>
+      <w:pPr>
+        <w:jc w:val="both"/>
+      </w:pPr>
+    </w:p>
+    <w:p>
+      <w:pPr>
+        <w:jc w:val="both"/>
+      </w:pPr>
+    </w:p>
+    <w:p>
+      <w:pPr>
+        <w:jc w:val="both"/>
+      </w:pPr>
+    </w:p>
+    <w:p>
+      <w:pPr>
+        <w:jc w:val="both"/>
+      </w:pPr>
+    </w:p>
+    <w:p>
+      <w:pPr>
+        <w:jc w:val="both"/>
+      </w:pPr>
+    </w:p>
+    <w:p>
+      <w:pPr>
+        <w:jc w:val="both"/>
+      </w:pPr>
+    </w:p>
+    <w:p>
+      <w:pPr>
+        <w:jc w:val="both"/>
+      </w:pPr>
+    </w:p>
+    <w:p>
+      <w:pPr>
+        <w:jc w:val="both"/>
+      </w:pPr>
+    </w:p>
+    <w:p>
+      <w:pPr>
+        <w:pStyle w:val="Ttulo1"/>
+      </w:pPr>
+      <w:bookmarkStart w:id="0" w:name="_Toc212364441"/>
+      <w:r>
+        <w:rPr>
           <w:sz w:val="26"/>
         </w:rPr>
+        <w:lastRenderedPageBreak/>
         <w:t>Resumo:</w:t>
       </w:r>
+      <w:bookmarkEnd w:id="0"/>
     </w:p>
     <w:p>
       <w:pPr>
@@ -66,13 +1063,17 @@
       </w:r>
     </w:p>
     <w:p>
+      <w:pPr>
+        <w:pStyle w:val="Ttulo1"/>
+      </w:pPr>
+      <w:bookmarkStart w:id="1" w:name="_Toc212364442"/>
       <w:r>
         <w:rPr>
-          <w:b/>
           <w:sz w:val="26"/>
         </w:rPr>
         <w:t>Justificativa:</w:t>
       </w:r>
+      <w:bookmarkEnd w:id="1"/>
     </w:p>
     <w:p>
       <w:pPr>
@@ -89,13 +1090,17 @@
       </w:r>
     </w:p>
     <w:p>
+      <w:pPr>
+        <w:pStyle w:val="Ttulo1"/>
+      </w:pPr>
+      <w:bookmarkStart w:id="2" w:name="_Toc212364443"/>
       <w:r>
         <w:rPr>
-          <w:b/>
           <w:sz w:val="26"/>
         </w:rPr>
         <w:t>Requisitos do Sistema:</w:t>
       </w:r>
+      <w:bookmarkEnd w:id="2"/>
     </w:p>
     <w:p>
       <w:pPr>
@@ -252,28 +1257,16 @@
     </w:p>
     <w:p>
       <w:pPr>
-        <w:spacing w:after="0"/>
-      </w:pPr>
-    </w:p>
-    <w:p>
-      <w:pPr>
-        <w:spacing w:after="0"/>
-      </w:pPr>
-    </w:p>
-    <w:p>
-      <w:pPr>
-        <w:spacing w:after="0"/>
-      </w:pPr>
-    </w:p>
-    <w:p>
+        <w:pStyle w:val="Ttulo1"/>
+      </w:pPr>
+      <w:bookmarkStart w:id="3" w:name="_Toc212364444"/>
       <w:r>
         <w:rPr>
-          <w:b/>
           <w:sz w:val="26"/>
         </w:rPr>
-        <w:lastRenderedPageBreak/>
         <w:t>Problemática a Ser Resolvida:</w:t>
       </w:r>
+      <w:bookmarkEnd w:id="3"/>
     </w:p>
     <w:p>
       <w:pPr>
@@ -284,20 +1277,28 @@
       </w:r>
     </w:p>
     <w:p>
+      <w:pPr>
+        <w:pStyle w:val="Ttulo1"/>
+      </w:pPr>
+      <w:bookmarkStart w:id="4" w:name="_Toc212364445"/>
       <w:r>
         <w:rPr>
-          <w:b/>
           <w:sz w:val="26"/>
         </w:rPr>
         <w:t>Solução Proposta em IoT:</w:t>
       </w:r>
+      <w:bookmarkEnd w:id="4"/>
     </w:p>
     <w:p>
       <w:pPr>
         <w:jc w:val="both"/>
       </w:pPr>
       <w:r>
-        <w:t>A solução proposta consiste em um sistema IoT capaz de medir e analisar o consumo elétrico e as variáveis ambientais, enviando os dados para a nuvem via Wi-Fi. O Raspberry Pi Pico W coleta informações do HLW8032</w:t>
+        <w:t xml:space="preserve">A solução proposta consiste em um sistema IoT capaz de medir e analisar o consumo elétrico e as variáveis ambientais, enviando os dados para a nuvem via Wi-Fi. O Raspberry Pi Pico W coleta informações do </w:t>
+      </w:r>
+      <w:r>
+        <w:lastRenderedPageBreak/>
+        <w:t>HLW8032</w:t>
       </w:r>
       <w:r>
         <w:t>, BH1750</w:t>
@@ -320,19 +1321,21 @@
     </w:p>
     <w:p>
       <w:pPr>
+        <w:pStyle w:val="Ttulo1"/>
         <w:rPr>
-          <w:b/>
           <w:sz w:val="26"/>
         </w:rPr>
       </w:pPr>
+      <w:bookmarkStart w:id="5" w:name="_Toc212364446"/>
       <w:r>
         <w:rPr>
-          <w:b/>
           <w:sz w:val="26"/>
         </w:rPr>
         <w:t>Diagrama de Blocos de Hardware:</w:t>
       </w:r>
+      <w:bookmarkEnd w:id="5"/>
     </w:p>
+    <w:p/>
     <w:p>
       <w:pPr>
         <w:jc w:val="center"/>
@@ -343,6 +1346,7 @@
       <w:r>
         <w:rPr>
           <w:bCs/>
+          <w:noProof/>
         </w:rPr>
         <w:drawing>
           <wp:inline distT="0" distB="0" distL="0" distR="0" wp14:anchorId="4D54619F" wp14:editId="1B266B87">
@@ -360,7 +1364,7 @@
                     <pic:cNvPicPr/>
                   </pic:nvPicPr>
                   <pic:blipFill>
-                    <a:blip r:embed="rId6"/>
+                    <a:blip r:embed="rId9"/>
                     <a:stretch>
                       <a:fillRect/>
                     </a:stretch>
@@ -382,13 +1386,17 @@
       </w:r>
     </w:p>
     <w:p>
+      <w:pPr>
+        <w:pStyle w:val="Ttulo1"/>
+      </w:pPr>
+      <w:bookmarkStart w:id="6" w:name="_Toc212364447"/>
       <w:r>
         <w:rPr>
-          <w:b/>
           <w:sz w:val="26"/>
         </w:rPr>
         <w:t>Sensores e Atuadores:</w:t>
       </w:r>
+      <w:bookmarkEnd w:id="6"/>
     </w:p>
     <w:p>
       <w:pPr>
@@ -470,31 +1478,16 @@
     </w:p>
     <w:p>
       <w:pPr>
-        <w:spacing w:after="0"/>
-      </w:pPr>
-    </w:p>
-    <w:p>
-      <w:pPr>
-        <w:spacing w:after="0"/>
-      </w:pPr>
-    </w:p>
-    <w:p>
-      <w:pPr>
-        <w:spacing w:after="0"/>
-      </w:pPr>
-      <w:r>
-        <w:br/>
-      </w:r>
-    </w:p>
-    <w:p>
+        <w:pStyle w:val="Ttulo1"/>
+      </w:pPr>
+      <w:bookmarkStart w:id="7" w:name="_Toc212364448"/>
       <w:r>
         <w:rPr>
-          <w:b/>
           <w:sz w:val="26"/>
         </w:rPr>
-        <w:lastRenderedPageBreak/>
         <w:t>Protocolos:</w:t>
       </w:r>
+      <w:bookmarkEnd w:id="7"/>
     </w:p>
     <w:p>
       <w:r>
@@ -514,16 +1507,24 @@
       </w:r>
     </w:p>
     <w:p>
+      <w:pPr>
+        <w:pStyle w:val="Ttulo1"/>
+      </w:pPr>
+      <w:bookmarkStart w:id="8" w:name="_Toc212364449"/>
       <w:r>
         <w:rPr>
-          <w:b/>
           <w:sz w:val="26"/>
         </w:rPr>
+        <w:lastRenderedPageBreak/>
         <w:t>Cronograma de Execução:</w:t>
       </w:r>
+      <w:bookmarkEnd w:id="8"/>
     </w:p>
     <w:p>
       <w:r>
+        <w:rPr>
+          <w:noProof/>
+        </w:rPr>
         <w:drawing>
           <wp:inline distT="0" distB="0" distL="0" distR="0" wp14:anchorId="11476E0A" wp14:editId="68A87D11">
             <wp:extent cx="6297788" cy="2170706"/>
@@ -540,7 +1541,7 @@
                     <pic:cNvPicPr/>
                   </pic:nvPicPr>
                   <pic:blipFill>
-                    <a:blip r:embed="rId7"/>
+                    <a:blip r:embed="rId10"/>
                     <a:stretch>
                       <a:fillRect/>
                     </a:stretch>
@@ -562,13 +1563,157 @@
       </w:r>
     </w:p>
     <w:sectPr>
+      <w:headerReference w:type="default" r:id="rId11"/>
+      <w:footerReference w:type="default" r:id="rId12"/>
       <w:pgSz w:w="12240" w:h="15840"/>
       <w:pgMar w:top="1134" w:right="1134" w:bottom="1134" w:left="1134" w:header="720" w:footer="720" w:gutter="0"/>
       <w:cols w:space="720"/>
+      <w:titlePg/>
       <w:docGrid w:linePitch="360"/>
     </w:sectPr>
   </w:body>
 </w:document>
+</file>
+
+<file path=word/endnotes.xml><?xml version="1.0" encoding="utf-8"?>
+<w:endnotes xmlns:wpc="http://schemas.microsoft.com/office/word/2010/wordprocessingCanvas" xmlns:cx="http://schemas.microsoft.com/office/drawing/2014/chartex" xmlns:cx1="http://schemas.microsoft.com/office/drawing/2015/9/8/chartex" xmlns:cx2="http://schemas.microsoft.com/office/drawing/2015/10/21/chartex" xmlns:cx3="http://schemas.microsoft.com/office/drawing/2016/5/9/chartex" xmlns:cx4="http://schemas.microsoft.com/office/drawing/2016/5/10/chartex" xmlns:cx5="http://schemas.microsoft.com/office/drawing/2016/5/11/chartex" xmlns:cx6="http://schemas.microsoft.com/office/drawing/2016/5/12/chartex" xmlns:cx7="http://schemas.microsoft.com/office/drawing/2016/5/13/chartex" xmlns:cx8="http://schemas.microsoft.com/office/drawing/2016/5/14/chartex" xmlns:mc="http://schemas.openxmlformats.org/markup-compatibility/2006" xmlns:aink="http://schemas.microsoft.com/office/drawing/2016/ink" xmlns:am3d="http://schemas.microsoft.com/office/drawing/2017/model3d" xmlns:o="urn:schemas-microsoft-com:office:office" xmlns:oel="http://schemas.microsoft.com/office/2019/extlst" xmlns:r="http://schemas.openxmlformats.org/officeDocument/2006/relationships" xmlns:m="http://schemas.openxmlformats.org/officeDocument/2006/math" xmlns:v="urn:schemas-microsoft-com:vml" xmlns:wp14="http://schemas.microsoft.com/office/word/2010/wordprocessingDrawing" xmlns:wp="http://schemas.openxmlformats.org/drawingml/2006/wordprocessingDrawing" xmlns:w10="urn:schemas-microsoft-com:office:word" xmlns:w="http://schemas.openxmlformats.org/wordprocessingml/2006/main" xmlns:w14="http://schemas.microsoft.com/office/word/2010/wordml" xmlns:w15="http://schemas.microsoft.com/office/word/2012/wordml" xmlns:w16cex="http://schemas.microsoft.com/office/word/2018/wordml/cex" xmlns:w16cid="http://schemas.microsoft.com/office/word/2016/wordml/cid" xmlns:w16="http://schemas.microsoft.com/office/word/2018/wordml" xmlns:w16du="http://schemas.microsoft.com/office/word/2023/wordml/word16du" xmlns:w16sdtdh="http://schemas.microsoft.com/office/word/2020/wordml/sdtdatahash" xmlns:w16sdtfl="http://schemas.microsoft.com/office/word/2024/wordml/sdtformatlock" xmlns:w16se="http://schemas.microsoft.com/office/word/2015/wordml/symex" xmlns:wpg="http://schemas.microsoft.com/office/word/2010/wordprocessingGroup" xmlns:wpi="http://schemas.microsoft.com/office/word/2010/wordprocessingInk" xmlns:wne="http://schemas.microsoft.com/office/word/2006/wordml" xmlns:wps="http://schemas.microsoft.com/office/word/2010/wordprocessingShape" mc:Ignorable="w14 w15 w16se w16cid w16 w16cex w16sdtdh w16sdtfl w16du wp14">
+  <w:endnote w:type="separator" w:id="-1">
+    <w:p>
+      <w:pPr>
+        <w:spacing w:after="0" w:line="240" w:lineRule="auto"/>
+      </w:pPr>
+      <w:r>
+        <w:separator/>
+      </w:r>
+    </w:p>
+  </w:endnote>
+  <w:endnote w:type="continuationSeparator" w:id="0">
+    <w:p>
+      <w:pPr>
+        <w:spacing w:after="0" w:line="240" w:lineRule="auto"/>
+      </w:pPr>
+      <w:r>
+        <w:continuationSeparator/>
+      </w:r>
+    </w:p>
+  </w:endnote>
+</w:endnotes>
+</file>
+
+<file path=word/footer1.xml><?xml version="1.0" encoding="utf-8"?>
+<w:ftr xmlns:wpc="http://schemas.microsoft.com/office/word/2010/wordprocessingCanvas" xmlns:cx="http://schemas.microsoft.com/office/drawing/2014/chartex" xmlns:cx1="http://schemas.microsoft.com/office/drawing/2015/9/8/chartex" xmlns:cx2="http://schemas.microsoft.com/office/drawing/2015/10/21/chartex" xmlns:cx3="http://schemas.microsoft.com/office/drawing/2016/5/9/chartex" xmlns:cx4="http://schemas.microsoft.com/office/drawing/2016/5/10/chartex" xmlns:cx5="http://schemas.microsoft.com/office/drawing/2016/5/11/chartex" xmlns:cx6="http://schemas.microsoft.com/office/drawing/2016/5/12/chartex" xmlns:cx7="http://schemas.microsoft.com/office/drawing/2016/5/13/chartex" xmlns:cx8="http://schemas.microsoft.com/office/drawing/2016/5/14/chartex" xmlns:mc="http://schemas.openxmlformats.org/markup-compatibility/2006" xmlns:aink="http://schemas.microsoft.com/office/drawing/2016/ink" xmlns:am3d="http://schemas.microsoft.com/office/drawing/2017/model3d" xmlns:o="urn:schemas-microsoft-com:office:office" xmlns:oel="http://schemas.microsoft.com/office/2019/extlst" xmlns:r="http://schemas.openxmlformats.org/officeDocument/2006/relationships" xmlns:m="http://schemas.openxmlformats.org/officeDocument/2006/math" xmlns:v="urn:schemas-microsoft-com:vml" xmlns:wp14="http://schemas.microsoft.com/office/word/2010/wordprocessingDrawing" xmlns:wp="http://schemas.openxmlformats.org/drawingml/2006/wordprocessingDrawing" xmlns:w10="urn:schemas-microsoft-com:office:word" xmlns:w="http://schemas.openxmlformats.org/wordprocessingml/2006/main" xmlns:w14="http://schemas.microsoft.com/office/word/2010/wordml" xmlns:w15="http://schemas.microsoft.com/office/word/2012/wordml" xmlns:w16cex="http://schemas.microsoft.com/office/word/2018/wordml/cex" xmlns:w16cid="http://schemas.microsoft.com/office/word/2016/wordml/cid" xmlns:w16="http://schemas.microsoft.com/office/word/2018/wordml" xmlns:w16du="http://schemas.microsoft.com/office/word/2023/wordml/word16du" xmlns:w16sdtdh="http://schemas.microsoft.com/office/word/2020/wordml/sdtdatahash" xmlns:w16sdtfl="http://schemas.microsoft.com/office/word/2024/wordml/sdtformatlock" xmlns:w16se="http://schemas.microsoft.com/office/word/2015/wordml/symex" xmlns:wpg="http://schemas.microsoft.com/office/word/2010/wordprocessingGroup" xmlns:wpi="http://schemas.microsoft.com/office/word/2010/wordprocessingInk" xmlns:wne="http://schemas.microsoft.com/office/word/2006/wordml" xmlns:wps="http://schemas.microsoft.com/office/word/2010/wordprocessingShape" mc:Ignorable="w14 w15 w16se w16cid w16 w16cex w16sdtdh w16sdtfl w16du wp14">
+  <w:sdt>
+    <w:sdtPr>
+      <w:id w:val="-1474817929"/>
+      <w:docPartObj>
+        <w:docPartGallery w:val="Page Numbers (Bottom of Page)"/>
+        <w:docPartUnique/>
+      </w:docPartObj>
+    </w:sdtPr>
+    <w:sdtEndPr>
+      <w:rPr>
+        <w:sz w:val="20"/>
+        <w:szCs w:val="20"/>
+      </w:rPr>
+    </w:sdtEndPr>
+    <w:sdtContent>
+      <w:p>
+        <w:pPr>
+          <w:pStyle w:val="Rodap"/>
+          <w:jc w:val="right"/>
+          <w:rPr>
+            <w:sz w:val="20"/>
+            <w:szCs w:val="20"/>
+          </w:rPr>
+        </w:pPr>
+        <w:r>
+          <w:rPr>
+            <w:sz w:val="20"/>
+            <w:szCs w:val="20"/>
+          </w:rPr>
+          <w:fldChar w:fldCharType="begin"/>
+        </w:r>
+        <w:r>
+          <w:rPr>
+            <w:sz w:val="20"/>
+            <w:szCs w:val="20"/>
+          </w:rPr>
+          <w:instrText>PAGE   \* MERGEFORMAT</w:instrText>
+        </w:r>
+        <w:r>
+          <w:rPr>
+            <w:sz w:val="20"/>
+            <w:szCs w:val="20"/>
+          </w:rPr>
+          <w:fldChar w:fldCharType="separate"/>
+        </w:r>
+        <w:r>
+          <w:rPr>
+            <w:sz w:val="20"/>
+            <w:szCs w:val="20"/>
+          </w:rPr>
+          <w:t>2</w:t>
+        </w:r>
+        <w:r>
+          <w:rPr>
+            <w:sz w:val="20"/>
+            <w:szCs w:val="20"/>
+          </w:rPr>
+          <w:fldChar w:fldCharType="end"/>
+        </w:r>
+      </w:p>
+    </w:sdtContent>
+  </w:sdt>
+  <w:p>
+    <w:pPr>
+      <w:pStyle w:val="Rodap"/>
+    </w:pPr>
+  </w:p>
+</w:ftr>
+</file>
+
+<file path=word/footnotes.xml><?xml version="1.0" encoding="utf-8"?>
+<w:footnotes xmlns:wpc="http://schemas.microsoft.com/office/word/2010/wordprocessingCanvas" xmlns:cx="http://schemas.microsoft.com/office/drawing/2014/chartex" xmlns:cx1="http://schemas.microsoft.com/office/drawing/2015/9/8/chartex" xmlns:cx2="http://schemas.microsoft.com/office/drawing/2015/10/21/chartex" xmlns:cx3="http://schemas.microsoft.com/office/drawing/2016/5/9/chartex" xmlns:cx4="http://schemas.microsoft.com/office/drawing/2016/5/10/chartex" xmlns:cx5="http://schemas.microsoft.com/office/drawing/2016/5/11/chartex" xmlns:cx6="http://schemas.microsoft.com/office/drawing/2016/5/12/chartex" xmlns:cx7="http://schemas.microsoft.com/office/drawing/2016/5/13/chartex" xmlns:cx8="http://schemas.microsoft.com/office/drawing/2016/5/14/chartex" xmlns:mc="http://schemas.openxmlformats.org/markup-compatibility/2006" xmlns:aink="http://schemas.microsoft.com/office/drawing/2016/ink" xmlns:am3d="http://schemas.microsoft.com/office/drawing/2017/model3d" xmlns:o="urn:schemas-microsoft-com:office:office" xmlns:oel="http://schemas.microsoft.com/office/2019/extlst" xmlns:r="http://schemas.openxmlformats.org/officeDocument/2006/relationships" xmlns:m="http://schemas.openxmlformats.org/officeDocument/2006/math" xmlns:v="urn:schemas-microsoft-com:vml" xmlns:wp14="http://schemas.microsoft.com/office/word/2010/wordprocessingDrawing" xmlns:wp="http://schemas.openxmlformats.org/drawingml/2006/wordprocessingDrawing" xmlns:w10="urn:schemas-microsoft-com:office:word" xmlns:w="http://schemas.openxmlformats.org/wordprocessingml/2006/main" xmlns:w14="http://schemas.microsoft.com/office/word/2010/wordml" xmlns:w15="http://schemas.microsoft.com/office/word/2012/wordml" xmlns:w16cex="http://schemas.microsoft.com/office/word/2018/wordml/cex" xmlns:w16cid="http://schemas.microsoft.com/office/word/2016/wordml/cid" xmlns:w16="http://schemas.microsoft.com/office/word/2018/wordml" xmlns:w16du="http://schemas.microsoft.com/office/word/2023/wordml/word16du" xmlns:w16sdtdh="http://schemas.microsoft.com/office/word/2020/wordml/sdtdatahash" xmlns:w16sdtfl="http://schemas.microsoft.com/office/word/2024/wordml/sdtformatlock" xmlns:w16se="http://schemas.microsoft.com/office/word/2015/wordml/symex" xmlns:wpg="http://schemas.microsoft.com/office/word/2010/wordprocessingGroup" xmlns:wpi="http://schemas.microsoft.com/office/word/2010/wordprocessingInk" xmlns:wne="http://schemas.microsoft.com/office/word/2006/wordml" xmlns:wps="http://schemas.microsoft.com/office/word/2010/wordprocessingShape" mc:Ignorable="w14 w15 w16se w16cid w16 w16cex w16sdtdh w16sdtfl w16du wp14">
+  <w:footnote w:type="separator" w:id="-1">
+    <w:p>
+      <w:pPr>
+        <w:spacing w:after="0" w:line="240" w:lineRule="auto"/>
+      </w:pPr>
+      <w:r>
+        <w:separator/>
+      </w:r>
+    </w:p>
+  </w:footnote>
+  <w:footnote w:type="continuationSeparator" w:id="0">
+    <w:p>
+      <w:pPr>
+        <w:spacing w:after="0" w:line="240" w:lineRule="auto"/>
+      </w:pPr>
+      <w:r>
+        <w:continuationSeparator/>
+      </w:r>
+    </w:p>
+  </w:footnote>
+</w:footnotes>
+</file>
+
+<file path=word/header1.xml><?xml version="1.0" encoding="utf-8"?>
+<w:hdr xmlns:wpc="http://schemas.microsoft.com/office/word/2010/wordprocessingCanvas" xmlns:cx="http://schemas.microsoft.com/office/drawing/2014/chartex" xmlns:cx1="http://schemas.microsoft.com/office/drawing/2015/9/8/chartex" xmlns:cx2="http://schemas.microsoft.com/office/drawing/2015/10/21/chartex" xmlns:cx3="http://schemas.microsoft.com/office/drawing/2016/5/9/chartex" xmlns:cx4="http://schemas.microsoft.com/office/drawing/2016/5/10/chartex" xmlns:cx5="http://schemas.microsoft.com/office/drawing/2016/5/11/chartex" xmlns:cx6="http://schemas.microsoft.com/office/drawing/2016/5/12/chartex" xmlns:cx7="http://schemas.microsoft.com/office/drawing/2016/5/13/chartex" xmlns:cx8="http://schemas.microsoft.com/office/drawing/2016/5/14/chartex" xmlns:mc="http://schemas.openxmlformats.org/markup-compatibility/2006" xmlns:aink="http://schemas.microsoft.com/office/drawing/2016/ink" xmlns:am3d="http://schemas.microsoft.com/office/drawing/2017/model3d" xmlns:o="urn:schemas-microsoft-com:office:office" xmlns:oel="http://schemas.microsoft.com/office/2019/extlst" xmlns:r="http://schemas.openxmlformats.org/officeDocument/2006/relationships" xmlns:m="http://schemas.openxmlformats.org/officeDocument/2006/math" xmlns:v="urn:schemas-microsoft-com:vml" xmlns:wp14="http://schemas.microsoft.com/office/word/2010/wordprocessingDrawing" xmlns:wp="http://schemas.openxmlformats.org/drawingml/2006/wordprocessingDrawing" xmlns:w10="urn:schemas-microsoft-com:office:word" xmlns:w="http://schemas.openxmlformats.org/wordprocessingml/2006/main" xmlns:w14="http://schemas.microsoft.com/office/word/2010/wordml" xmlns:w15="http://schemas.microsoft.com/office/word/2012/wordml" xmlns:w16cex="http://schemas.microsoft.com/office/word/2018/wordml/cex" xmlns:w16cid="http://schemas.microsoft.com/office/word/2016/wordml/cid" xmlns:w16="http://schemas.microsoft.com/office/word/2018/wordml" xmlns:w16du="http://schemas.microsoft.com/office/word/2023/wordml/word16du" xmlns:w16sdtdh="http://schemas.microsoft.com/office/word/2020/wordml/sdtdatahash" xmlns:w16sdtfl="http://schemas.microsoft.com/office/word/2024/wordml/sdtformatlock" xmlns:w16se="http://schemas.microsoft.com/office/word/2015/wordml/symex" xmlns:wpg="http://schemas.microsoft.com/office/word/2010/wordprocessingGroup" xmlns:wpi="http://schemas.microsoft.com/office/word/2010/wordprocessingInk" xmlns:wne="http://schemas.microsoft.com/office/word/2006/wordml" xmlns:wps="http://schemas.microsoft.com/office/word/2010/wordprocessingShape" mc:Ignorable="w14 w15 w16se w16cid w16 w16cex w16sdtdh w16sdtfl w16du wp14">
+  <w:p>
+    <w:pPr>
+      <w:pBdr>
+        <w:bottom w:val="single" w:sz="4" w:space="1" w:color="auto"/>
+      </w:pBdr>
+      <w:jc w:val="center"/>
+    </w:pPr>
+    <w:r>
+      <w:rPr>
+        <w:b/>
+      </w:rPr>
+      <w:t>Sistema IoT para Medição e Análise de Consumo Elétrico Residencial</w:t>
+    </w:r>
+  </w:p>
+</w:hdr>
 </file>
 
 <file path=word/numbering.xml><?xml version="1.0" encoding="utf-8"?>
@@ -2374,6 +3519,7 @@
   </w:style>
   <w:style w:type="paragraph" w:styleId="SemEspaamento">
     <w:name w:val="No Spacing"/>
+    <w:link w:val="SemEspaamentoChar"/>
     <w:uiPriority w:val="1"/>
     <w:qFormat/>
     <w:rsid w:val="00FC693F"/>
@@ -3019,7 +4165,6 @@
     <w:basedOn w:val="Ttulo1"/>
     <w:next w:val="Normal"/>
     <w:uiPriority w:val="39"/>
-    <w:semiHidden/>
     <w:unhideWhenUsed/>
     <w:qFormat/>
     <w:rsid w:val="00FC693F"/>
@@ -13080,6 +14225,36 @@
         <w:shd w:val="clear" w:color="auto" w:fill="FBCAA2" w:themeFill="accent6" w:themeFillTint="7F"/>
       </w:tcPr>
     </w:tblStylePr>
+  </w:style>
+  <w:style w:type="paragraph" w:styleId="Sumrio1">
+    <w:name w:val="toc 1"/>
+    <w:basedOn w:val="Normal"/>
+    <w:next w:val="Normal"/>
+    <w:autoRedefine/>
+    <w:uiPriority w:val="39"/>
+    <w:unhideWhenUsed/>
+    <w:rsid w:val="00F41ADC"/>
+    <w:pPr>
+      <w:spacing w:after="100"/>
+    </w:pPr>
+  </w:style>
+  <w:style w:type="character" w:styleId="Hyperlink">
+    <w:name w:val="Hyperlink"/>
+    <w:basedOn w:val="Fontepargpadro"/>
+    <w:uiPriority w:val="99"/>
+    <w:unhideWhenUsed/>
+    <w:rsid w:val="00F41ADC"/>
+    <w:rPr>
+      <w:color w:val="0000FF" w:themeColor="hyperlink"/>
+      <w:u w:val="single"/>
+    </w:rPr>
+  </w:style>
+  <w:style w:type="character" w:customStyle="1" w:styleId="SemEspaamentoChar">
+    <w:name w:val="Sem Espaçamento Char"/>
+    <w:basedOn w:val="Fontepargpadro"/>
+    <w:link w:val="SemEspaamento"/>
+    <w:uiPriority w:val="1"/>
+    <w:rsid w:val="00467068"/>
   </w:style>
 </w:styles>
 </file>

</xml_diff>

<commit_message>
Pre-projeto final para residência técnica
</commit_message>
<xml_diff>
--- a/Projeto_Final/PreProjeto_IoT_Consumo_Eletrico.docx
+++ b/Projeto_Final/PreProjeto_IoT_Consumo_Eletrico.docx
@@ -302,7 +302,7 @@
           <w:r>
             <w:fldChar w:fldCharType="separate"/>
           </w:r>
-          <w:hyperlink w:anchor="_Toc212364441" w:history="1">
+          <w:hyperlink w:anchor="_Toc212452068" w:history="1">
             <w:r>
               <w:rPr>
                 <w:rStyle w:val="Hyperlink"/>
@@ -329,7 +329,7 @@
                 <w:noProof/>
                 <w:webHidden/>
               </w:rPr>
-              <w:instrText xml:space="preserve"> PAGEREF _Toc212364441 \h </w:instrText>
+              <w:instrText xml:space="preserve"> PAGEREF _Toc212452068 \h </w:instrText>
             </w:r>
             <w:r>
               <w:rPr>
@@ -375,7 +375,7 @@
               <w14:ligatures w14:val="standardContextual"/>
             </w:rPr>
           </w:pPr>
-          <w:hyperlink w:anchor="_Toc212364442" w:history="1">
+          <w:hyperlink w:anchor="_Toc212452069" w:history="1">
             <w:r>
               <w:rPr>
                 <w:rStyle w:val="Hyperlink"/>
@@ -402,7 +402,7 @@
                 <w:noProof/>
                 <w:webHidden/>
               </w:rPr>
-              <w:instrText xml:space="preserve"> PAGEREF _Toc212364442 \h </w:instrText>
+              <w:instrText xml:space="preserve"> PAGEREF _Toc212452069 \h </w:instrText>
             </w:r>
             <w:r>
               <w:rPr>
@@ -448,7 +448,7 @@
               <w14:ligatures w14:val="standardContextual"/>
             </w:rPr>
           </w:pPr>
-          <w:hyperlink w:anchor="_Toc212364443" w:history="1">
+          <w:hyperlink w:anchor="_Toc212452070" w:history="1">
             <w:r>
               <w:rPr>
                 <w:rStyle w:val="Hyperlink"/>
@@ -475,7 +475,7 @@
                 <w:noProof/>
                 <w:webHidden/>
               </w:rPr>
-              <w:instrText xml:space="preserve"> PAGEREF _Toc212364443 \h </w:instrText>
+              <w:instrText xml:space="preserve"> PAGEREF _Toc212452070 \h </w:instrText>
             </w:r>
             <w:r>
               <w:rPr>
@@ -496,6 +496,298 @@
                 <w:webHidden/>
               </w:rPr>
               <w:t>3</w:t>
+            </w:r>
+            <w:r>
+              <w:rPr>
+                <w:noProof/>
+                <w:webHidden/>
+              </w:rPr>
+              <w:fldChar w:fldCharType="end"/>
+            </w:r>
+          </w:hyperlink>
+        </w:p>
+        <w:p>
+          <w:pPr>
+            <w:pStyle w:val="Sumrio2"/>
+            <w:tabs>
+              <w:tab w:val="right" w:leader="dot" w:pos="9962"/>
+            </w:tabs>
+            <w:rPr>
+              <w:noProof/>
+              <w:kern w:val="2"/>
+              <w:sz w:val="24"/>
+              <w:szCs w:val="24"/>
+              <w:lang w:eastAsia="pt-BR"/>
+              <w14:ligatures w14:val="standardContextual"/>
+            </w:rPr>
+          </w:pPr>
+          <w:hyperlink w:anchor="_Toc212452071" w:history="1">
+            <w:r>
+              <w:rPr>
+                <w:rStyle w:val="Hyperlink"/>
+                <w:noProof/>
+              </w:rPr>
+              <w:t>1. Requisitos Funcionais (RF)</w:t>
+            </w:r>
+            <w:r>
+              <w:rPr>
+                <w:noProof/>
+                <w:webHidden/>
+              </w:rPr>
+              <w:tab/>
+            </w:r>
+            <w:r>
+              <w:rPr>
+                <w:noProof/>
+                <w:webHidden/>
+              </w:rPr>
+              <w:fldChar w:fldCharType="begin"/>
+            </w:r>
+            <w:r>
+              <w:rPr>
+                <w:noProof/>
+                <w:webHidden/>
+              </w:rPr>
+              <w:instrText xml:space="preserve"> PAGEREF _Toc212452071 \h </w:instrText>
+            </w:r>
+            <w:r>
+              <w:rPr>
+                <w:noProof/>
+                <w:webHidden/>
+              </w:rPr>
+            </w:r>
+            <w:r>
+              <w:rPr>
+                <w:noProof/>
+                <w:webHidden/>
+              </w:rPr>
+              <w:fldChar w:fldCharType="separate"/>
+            </w:r>
+            <w:r>
+              <w:rPr>
+                <w:noProof/>
+                <w:webHidden/>
+              </w:rPr>
+              <w:t>3</w:t>
+            </w:r>
+            <w:r>
+              <w:rPr>
+                <w:noProof/>
+                <w:webHidden/>
+              </w:rPr>
+              <w:fldChar w:fldCharType="end"/>
+            </w:r>
+          </w:hyperlink>
+        </w:p>
+        <w:p>
+          <w:pPr>
+            <w:pStyle w:val="Sumrio2"/>
+            <w:tabs>
+              <w:tab w:val="right" w:leader="dot" w:pos="9962"/>
+            </w:tabs>
+            <w:rPr>
+              <w:noProof/>
+              <w:kern w:val="2"/>
+              <w:sz w:val="24"/>
+              <w:szCs w:val="24"/>
+              <w:lang w:eastAsia="pt-BR"/>
+              <w14:ligatures w14:val="standardContextual"/>
+            </w:rPr>
+          </w:pPr>
+          <w:hyperlink w:anchor="_Toc212452072" w:history="1">
+            <w:r>
+              <w:rPr>
+                <w:rStyle w:val="Hyperlink"/>
+                <w:noProof/>
+              </w:rPr>
+              <w:t>2. Requisitos Não Funcionais (RNF)</w:t>
+            </w:r>
+            <w:r>
+              <w:rPr>
+                <w:noProof/>
+                <w:webHidden/>
+              </w:rPr>
+              <w:tab/>
+            </w:r>
+            <w:r>
+              <w:rPr>
+                <w:noProof/>
+                <w:webHidden/>
+              </w:rPr>
+              <w:fldChar w:fldCharType="begin"/>
+            </w:r>
+            <w:r>
+              <w:rPr>
+                <w:noProof/>
+                <w:webHidden/>
+              </w:rPr>
+              <w:instrText xml:space="preserve"> PAGEREF _Toc212452072 \h </w:instrText>
+            </w:r>
+            <w:r>
+              <w:rPr>
+                <w:noProof/>
+                <w:webHidden/>
+              </w:rPr>
+            </w:r>
+            <w:r>
+              <w:rPr>
+                <w:noProof/>
+                <w:webHidden/>
+              </w:rPr>
+              <w:fldChar w:fldCharType="separate"/>
+            </w:r>
+            <w:r>
+              <w:rPr>
+                <w:noProof/>
+                <w:webHidden/>
+              </w:rPr>
+              <w:t>4</w:t>
+            </w:r>
+            <w:r>
+              <w:rPr>
+                <w:noProof/>
+                <w:webHidden/>
+              </w:rPr>
+              <w:fldChar w:fldCharType="end"/>
+            </w:r>
+          </w:hyperlink>
+        </w:p>
+        <w:p>
+          <w:pPr>
+            <w:pStyle w:val="Sumrio2"/>
+            <w:tabs>
+              <w:tab w:val="right" w:leader="dot" w:pos="9962"/>
+            </w:tabs>
+            <w:rPr>
+              <w:noProof/>
+              <w:kern w:val="2"/>
+              <w:sz w:val="24"/>
+              <w:szCs w:val="24"/>
+              <w:lang w:eastAsia="pt-BR"/>
+              <w14:ligatures w14:val="standardContextual"/>
+            </w:rPr>
+          </w:pPr>
+          <w:hyperlink w:anchor="_Toc212452073" w:history="1">
+            <w:r>
+              <w:rPr>
+                <w:rStyle w:val="Hyperlink"/>
+                <w:noProof/>
+              </w:rPr>
+              <w:t>3. Requisitos de Interface (RI)</w:t>
+            </w:r>
+            <w:r>
+              <w:rPr>
+                <w:noProof/>
+                <w:webHidden/>
+              </w:rPr>
+              <w:tab/>
+            </w:r>
+            <w:r>
+              <w:rPr>
+                <w:noProof/>
+                <w:webHidden/>
+              </w:rPr>
+              <w:fldChar w:fldCharType="begin"/>
+            </w:r>
+            <w:r>
+              <w:rPr>
+                <w:noProof/>
+                <w:webHidden/>
+              </w:rPr>
+              <w:instrText xml:space="preserve"> PAGEREF _Toc212452073 \h </w:instrText>
+            </w:r>
+            <w:r>
+              <w:rPr>
+                <w:noProof/>
+                <w:webHidden/>
+              </w:rPr>
+            </w:r>
+            <w:r>
+              <w:rPr>
+                <w:noProof/>
+                <w:webHidden/>
+              </w:rPr>
+              <w:fldChar w:fldCharType="separate"/>
+            </w:r>
+            <w:r>
+              <w:rPr>
+                <w:noProof/>
+                <w:webHidden/>
+              </w:rPr>
+              <w:t>4</w:t>
+            </w:r>
+            <w:r>
+              <w:rPr>
+                <w:noProof/>
+                <w:webHidden/>
+              </w:rPr>
+              <w:fldChar w:fldCharType="end"/>
+            </w:r>
+          </w:hyperlink>
+        </w:p>
+        <w:p>
+          <w:pPr>
+            <w:pStyle w:val="Sumrio2"/>
+            <w:tabs>
+              <w:tab w:val="right" w:leader="dot" w:pos="9962"/>
+            </w:tabs>
+            <w:rPr>
+              <w:noProof/>
+              <w:kern w:val="2"/>
+              <w:sz w:val="24"/>
+              <w:szCs w:val="24"/>
+              <w:lang w:eastAsia="pt-BR"/>
+              <w14:ligatures w14:val="standardContextual"/>
+            </w:rPr>
+          </w:pPr>
+          <w:hyperlink w:anchor="_Toc212452074" w:history="1">
+            <w:r>
+              <w:rPr>
+                <w:rStyle w:val="Hyperlink"/>
+                <w:noProof/>
+              </w:rPr>
+              <w:t>4. Requisitos de Hardware (RH)</w:t>
+            </w:r>
+            <w:r>
+              <w:rPr>
+                <w:noProof/>
+                <w:webHidden/>
+              </w:rPr>
+              <w:tab/>
+            </w:r>
+            <w:r>
+              <w:rPr>
+                <w:noProof/>
+                <w:webHidden/>
+              </w:rPr>
+              <w:fldChar w:fldCharType="begin"/>
+            </w:r>
+            <w:r>
+              <w:rPr>
+                <w:noProof/>
+                <w:webHidden/>
+              </w:rPr>
+              <w:instrText xml:space="preserve"> PAGEREF _Toc212452074 \h </w:instrText>
+            </w:r>
+            <w:r>
+              <w:rPr>
+                <w:noProof/>
+                <w:webHidden/>
+              </w:rPr>
+            </w:r>
+            <w:r>
+              <w:rPr>
+                <w:noProof/>
+                <w:webHidden/>
+              </w:rPr>
+              <w:fldChar w:fldCharType="separate"/>
+            </w:r>
+            <w:r>
+              <w:rPr>
+                <w:noProof/>
+                <w:webHidden/>
+              </w:rPr>
+              <w:t>4</w:t>
             </w:r>
             <w:r>
               <w:rPr>
@@ -521,7 +813,7 @@
               <w14:ligatures w14:val="standardContextual"/>
             </w:rPr>
           </w:pPr>
-          <w:hyperlink w:anchor="_Toc212364444" w:history="1">
+          <w:hyperlink w:anchor="_Toc212452075" w:history="1">
             <w:r>
               <w:rPr>
                 <w:rStyle w:val="Hyperlink"/>
@@ -548,7 +840,7 @@
                 <w:noProof/>
                 <w:webHidden/>
               </w:rPr>
-              <w:instrText xml:space="preserve"> PAGEREF _Toc212364444 \h </w:instrText>
+              <w:instrText xml:space="preserve"> PAGEREF _Toc212452075 \h </w:instrText>
             </w:r>
             <w:r>
               <w:rPr>
@@ -568,7 +860,7 @@
                 <w:noProof/>
                 <w:webHidden/>
               </w:rPr>
-              <w:t>3</w:t>
+              <w:t>4</w:t>
             </w:r>
             <w:r>
               <w:rPr>
@@ -594,7 +886,7 @@
               <w14:ligatures w14:val="standardContextual"/>
             </w:rPr>
           </w:pPr>
-          <w:hyperlink w:anchor="_Toc212364445" w:history="1">
+          <w:hyperlink w:anchor="_Toc212452076" w:history="1">
             <w:r>
               <w:rPr>
                 <w:rStyle w:val="Hyperlink"/>
@@ -621,7 +913,7 @@
                 <w:noProof/>
                 <w:webHidden/>
               </w:rPr>
-              <w:instrText xml:space="preserve"> PAGEREF _Toc212364445 \h </w:instrText>
+              <w:instrText xml:space="preserve"> PAGEREF _Toc212452076 \h </w:instrText>
             </w:r>
             <w:r>
               <w:rPr>
@@ -641,7 +933,283 @@
                 <w:noProof/>
                 <w:webHidden/>
               </w:rPr>
-              <w:t>3</w:t>
+              <w:t>4</w:t>
+            </w:r>
+            <w:r>
+              <w:rPr>
+                <w:noProof/>
+                <w:webHidden/>
+              </w:rPr>
+              <w:fldChar w:fldCharType="end"/>
+            </w:r>
+          </w:hyperlink>
+        </w:p>
+        <w:p>
+          <w:pPr>
+            <w:pStyle w:val="Sumrio2"/>
+            <w:tabs>
+              <w:tab w:val="left" w:pos="720"/>
+              <w:tab w:val="right" w:leader="dot" w:pos="9962"/>
+            </w:tabs>
+            <w:rPr>
+              <w:noProof/>
+              <w:kern w:val="2"/>
+              <w:sz w:val="24"/>
+              <w:szCs w:val="24"/>
+              <w:lang w:eastAsia="pt-BR"/>
+              <w14:ligatures w14:val="standardContextual"/>
+            </w:rPr>
+          </w:pPr>
+          <w:hyperlink w:anchor="_Toc212452077" w:history="1">
+            <w:r>
+              <w:rPr>
+                <w:rStyle w:val="Hyperlink"/>
+                <w:noProof/>
+              </w:rPr>
+              <w:t>1.</w:t>
+            </w:r>
+            <w:r>
+              <w:rPr>
+                <w:noProof/>
+                <w:kern w:val="2"/>
+                <w:sz w:val="24"/>
+                <w:szCs w:val="24"/>
+                <w:lang w:eastAsia="pt-BR"/>
+                <w14:ligatures w14:val="standardContextual"/>
+              </w:rPr>
+              <w:tab/>
+            </w:r>
+            <w:r>
+              <w:rPr>
+                <w:rStyle w:val="Hyperlink"/>
+                <w:noProof/>
+              </w:rPr>
+              <w:t>Diagrama de Blocos de Hardware:</w:t>
+            </w:r>
+            <w:r>
+              <w:rPr>
+                <w:noProof/>
+                <w:webHidden/>
+              </w:rPr>
+              <w:tab/>
+            </w:r>
+            <w:r>
+              <w:rPr>
+                <w:noProof/>
+                <w:webHidden/>
+              </w:rPr>
+              <w:fldChar w:fldCharType="begin"/>
+            </w:r>
+            <w:r>
+              <w:rPr>
+                <w:noProof/>
+                <w:webHidden/>
+              </w:rPr>
+              <w:instrText xml:space="preserve"> PAGEREF _Toc212452077 \h </w:instrText>
+            </w:r>
+            <w:r>
+              <w:rPr>
+                <w:noProof/>
+                <w:webHidden/>
+              </w:rPr>
+            </w:r>
+            <w:r>
+              <w:rPr>
+                <w:noProof/>
+                <w:webHidden/>
+              </w:rPr>
+              <w:fldChar w:fldCharType="separate"/>
+            </w:r>
+            <w:r>
+              <w:rPr>
+                <w:noProof/>
+                <w:webHidden/>
+              </w:rPr>
+              <w:t>5</w:t>
+            </w:r>
+            <w:r>
+              <w:rPr>
+                <w:noProof/>
+                <w:webHidden/>
+              </w:rPr>
+              <w:fldChar w:fldCharType="end"/>
+            </w:r>
+          </w:hyperlink>
+        </w:p>
+        <w:p>
+          <w:pPr>
+            <w:pStyle w:val="Sumrio2"/>
+            <w:tabs>
+              <w:tab w:val="left" w:pos="720"/>
+              <w:tab w:val="right" w:leader="dot" w:pos="9962"/>
+            </w:tabs>
+            <w:rPr>
+              <w:noProof/>
+              <w:kern w:val="2"/>
+              <w:sz w:val="24"/>
+              <w:szCs w:val="24"/>
+              <w:lang w:eastAsia="pt-BR"/>
+              <w14:ligatures w14:val="standardContextual"/>
+            </w:rPr>
+          </w:pPr>
+          <w:hyperlink w:anchor="_Toc212452078" w:history="1">
+            <w:r>
+              <w:rPr>
+                <w:rStyle w:val="Hyperlink"/>
+                <w:noProof/>
+              </w:rPr>
+              <w:t>2.</w:t>
+            </w:r>
+            <w:r>
+              <w:rPr>
+                <w:noProof/>
+                <w:kern w:val="2"/>
+                <w:sz w:val="24"/>
+                <w:szCs w:val="24"/>
+                <w:lang w:eastAsia="pt-BR"/>
+                <w14:ligatures w14:val="standardContextual"/>
+              </w:rPr>
+              <w:tab/>
+            </w:r>
+            <w:r>
+              <w:rPr>
+                <w:rStyle w:val="Hyperlink"/>
+                <w:noProof/>
+              </w:rPr>
+              <w:t>Sensores e Atuadores:</w:t>
+            </w:r>
+            <w:r>
+              <w:rPr>
+                <w:noProof/>
+                <w:webHidden/>
+              </w:rPr>
+              <w:tab/>
+            </w:r>
+            <w:r>
+              <w:rPr>
+                <w:noProof/>
+                <w:webHidden/>
+              </w:rPr>
+              <w:fldChar w:fldCharType="begin"/>
+            </w:r>
+            <w:r>
+              <w:rPr>
+                <w:noProof/>
+                <w:webHidden/>
+              </w:rPr>
+              <w:instrText xml:space="preserve"> PAGEREF _Toc212452078 \h </w:instrText>
+            </w:r>
+            <w:r>
+              <w:rPr>
+                <w:noProof/>
+                <w:webHidden/>
+              </w:rPr>
+            </w:r>
+            <w:r>
+              <w:rPr>
+                <w:noProof/>
+                <w:webHidden/>
+              </w:rPr>
+              <w:fldChar w:fldCharType="separate"/>
+            </w:r>
+            <w:r>
+              <w:rPr>
+                <w:noProof/>
+                <w:webHidden/>
+              </w:rPr>
+              <w:t>5</w:t>
+            </w:r>
+            <w:r>
+              <w:rPr>
+                <w:noProof/>
+                <w:webHidden/>
+              </w:rPr>
+              <w:fldChar w:fldCharType="end"/>
+            </w:r>
+          </w:hyperlink>
+        </w:p>
+        <w:p>
+          <w:pPr>
+            <w:pStyle w:val="Sumrio2"/>
+            <w:tabs>
+              <w:tab w:val="left" w:pos="720"/>
+              <w:tab w:val="right" w:leader="dot" w:pos="9962"/>
+            </w:tabs>
+            <w:rPr>
+              <w:noProof/>
+              <w:kern w:val="2"/>
+              <w:sz w:val="24"/>
+              <w:szCs w:val="24"/>
+              <w:lang w:eastAsia="pt-BR"/>
+              <w14:ligatures w14:val="standardContextual"/>
+            </w:rPr>
+          </w:pPr>
+          <w:hyperlink w:anchor="_Toc212452079" w:history="1">
+            <w:r>
+              <w:rPr>
+                <w:rStyle w:val="Hyperlink"/>
+                <w:noProof/>
+              </w:rPr>
+              <w:t>3.</w:t>
+            </w:r>
+            <w:r>
+              <w:rPr>
+                <w:noProof/>
+                <w:kern w:val="2"/>
+                <w:sz w:val="24"/>
+                <w:szCs w:val="24"/>
+                <w:lang w:eastAsia="pt-BR"/>
+                <w14:ligatures w14:val="standardContextual"/>
+              </w:rPr>
+              <w:tab/>
+            </w:r>
+            <w:r>
+              <w:rPr>
+                <w:rStyle w:val="Hyperlink"/>
+                <w:noProof/>
+              </w:rPr>
+              <w:t>Protocolos:</w:t>
+            </w:r>
+            <w:r>
+              <w:rPr>
+                <w:noProof/>
+                <w:webHidden/>
+              </w:rPr>
+              <w:tab/>
+            </w:r>
+            <w:r>
+              <w:rPr>
+                <w:noProof/>
+                <w:webHidden/>
+              </w:rPr>
+              <w:fldChar w:fldCharType="begin"/>
+            </w:r>
+            <w:r>
+              <w:rPr>
+                <w:noProof/>
+                <w:webHidden/>
+              </w:rPr>
+              <w:instrText xml:space="preserve"> PAGEREF _Toc212452079 \h </w:instrText>
+            </w:r>
+            <w:r>
+              <w:rPr>
+                <w:noProof/>
+                <w:webHidden/>
+              </w:rPr>
+            </w:r>
+            <w:r>
+              <w:rPr>
+                <w:noProof/>
+                <w:webHidden/>
+              </w:rPr>
+              <w:fldChar w:fldCharType="separate"/>
+            </w:r>
+            <w:r>
+              <w:rPr>
+                <w:noProof/>
+                <w:webHidden/>
+              </w:rPr>
+              <w:t>6</w:t>
             </w:r>
             <w:r>
               <w:rPr>
@@ -667,13 +1235,13 @@
               <w14:ligatures w14:val="standardContextual"/>
             </w:rPr>
           </w:pPr>
-          <w:hyperlink w:anchor="_Toc212364446" w:history="1">
+          <w:hyperlink w:anchor="_Toc212452080" w:history="1">
             <w:r>
               <w:rPr>
                 <w:rStyle w:val="Hyperlink"/>
                 <w:noProof/>
               </w:rPr>
-              <w:t>Diagrama de Blocos de Hardware:</w:t>
+              <w:t>Cronograma de Execução:</w:t>
             </w:r>
             <w:r>
               <w:rPr>
@@ -694,7 +1262,7 @@
                 <w:noProof/>
                 <w:webHidden/>
               </w:rPr>
-              <w:instrText xml:space="preserve"> PAGEREF _Toc212364446 \h </w:instrText>
+              <w:instrText xml:space="preserve"> PAGEREF _Toc212452080 \h </w:instrText>
             </w:r>
             <w:r>
               <w:rPr>
@@ -714,226 +1282,7 @@
                 <w:noProof/>
                 <w:webHidden/>
               </w:rPr>
-              <w:t>4</w:t>
-            </w:r>
-            <w:r>
-              <w:rPr>
-                <w:noProof/>
-                <w:webHidden/>
-              </w:rPr>
-              <w:fldChar w:fldCharType="end"/>
-            </w:r>
-          </w:hyperlink>
-        </w:p>
-        <w:p>
-          <w:pPr>
-            <w:pStyle w:val="Sumrio1"/>
-            <w:tabs>
-              <w:tab w:val="right" w:leader="dot" w:pos="9962"/>
-            </w:tabs>
-            <w:rPr>
-              <w:noProof/>
-              <w:kern w:val="2"/>
-              <w:sz w:val="24"/>
-              <w:szCs w:val="24"/>
-              <w:lang w:eastAsia="pt-BR"/>
-              <w14:ligatures w14:val="standardContextual"/>
-            </w:rPr>
-          </w:pPr>
-          <w:hyperlink w:anchor="_Toc212364447" w:history="1">
-            <w:r>
-              <w:rPr>
-                <w:rStyle w:val="Hyperlink"/>
-                <w:noProof/>
-              </w:rPr>
-              <w:t>Sensores e Atuadores:</w:t>
-            </w:r>
-            <w:r>
-              <w:rPr>
-                <w:noProof/>
-                <w:webHidden/>
-              </w:rPr>
-              <w:tab/>
-            </w:r>
-            <w:r>
-              <w:rPr>
-                <w:noProof/>
-                <w:webHidden/>
-              </w:rPr>
-              <w:fldChar w:fldCharType="begin"/>
-            </w:r>
-            <w:r>
-              <w:rPr>
-                <w:noProof/>
-                <w:webHidden/>
-              </w:rPr>
-              <w:instrText xml:space="preserve"> PAGEREF _Toc212364447 \h </w:instrText>
-            </w:r>
-            <w:r>
-              <w:rPr>
-                <w:noProof/>
-                <w:webHidden/>
-              </w:rPr>
-            </w:r>
-            <w:r>
-              <w:rPr>
-                <w:noProof/>
-                <w:webHidden/>
-              </w:rPr>
-              <w:fldChar w:fldCharType="separate"/>
-            </w:r>
-            <w:r>
-              <w:rPr>
-                <w:noProof/>
-                <w:webHidden/>
-              </w:rPr>
-              <w:t>4</w:t>
-            </w:r>
-            <w:r>
-              <w:rPr>
-                <w:noProof/>
-                <w:webHidden/>
-              </w:rPr>
-              <w:fldChar w:fldCharType="end"/>
-            </w:r>
-          </w:hyperlink>
-        </w:p>
-        <w:p>
-          <w:pPr>
-            <w:pStyle w:val="Sumrio1"/>
-            <w:tabs>
-              <w:tab w:val="right" w:leader="dot" w:pos="9962"/>
-            </w:tabs>
-            <w:rPr>
-              <w:noProof/>
-              <w:kern w:val="2"/>
-              <w:sz w:val="24"/>
-              <w:szCs w:val="24"/>
-              <w:lang w:eastAsia="pt-BR"/>
-              <w14:ligatures w14:val="standardContextual"/>
-            </w:rPr>
-          </w:pPr>
-          <w:hyperlink w:anchor="_Toc212364448" w:history="1">
-            <w:r>
-              <w:rPr>
-                <w:rStyle w:val="Hyperlink"/>
-                <w:noProof/>
-              </w:rPr>
-              <w:t>Protocolos:</w:t>
-            </w:r>
-            <w:r>
-              <w:rPr>
-                <w:noProof/>
-                <w:webHidden/>
-              </w:rPr>
-              <w:tab/>
-            </w:r>
-            <w:r>
-              <w:rPr>
-                <w:noProof/>
-                <w:webHidden/>
-              </w:rPr>
-              <w:fldChar w:fldCharType="begin"/>
-            </w:r>
-            <w:r>
-              <w:rPr>
-                <w:noProof/>
-                <w:webHidden/>
-              </w:rPr>
-              <w:instrText xml:space="preserve"> PAGEREF _Toc212364448 \h </w:instrText>
-            </w:r>
-            <w:r>
-              <w:rPr>
-                <w:noProof/>
-                <w:webHidden/>
-              </w:rPr>
-            </w:r>
-            <w:r>
-              <w:rPr>
-                <w:noProof/>
-                <w:webHidden/>
-              </w:rPr>
-              <w:fldChar w:fldCharType="separate"/>
-            </w:r>
-            <w:r>
-              <w:rPr>
-                <w:noProof/>
-                <w:webHidden/>
-              </w:rPr>
-              <w:t>4</w:t>
-            </w:r>
-            <w:r>
-              <w:rPr>
-                <w:noProof/>
-                <w:webHidden/>
-              </w:rPr>
-              <w:fldChar w:fldCharType="end"/>
-            </w:r>
-          </w:hyperlink>
-        </w:p>
-        <w:p>
-          <w:pPr>
-            <w:pStyle w:val="Sumrio1"/>
-            <w:tabs>
-              <w:tab w:val="right" w:leader="dot" w:pos="9962"/>
-            </w:tabs>
-            <w:rPr>
-              <w:noProof/>
-              <w:kern w:val="2"/>
-              <w:sz w:val="24"/>
-              <w:szCs w:val="24"/>
-              <w:lang w:eastAsia="pt-BR"/>
-              <w14:ligatures w14:val="standardContextual"/>
-            </w:rPr>
-          </w:pPr>
-          <w:hyperlink w:anchor="_Toc212364449" w:history="1">
-            <w:r>
-              <w:rPr>
-                <w:rStyle w:val="Hyperlink"/>
-                <w:noProof/>
-              </w:rPr>
-              <w:t>Cronograma de Execução:</w:t>
-            </w:r>
-            <w:r>
-              <w:rPr>
-                <w:noProof/>
-                <w:webHidden/>
-              </w:rPr>
-              <w:tab/>
-            </w:r>
-            <w:r>
-              <w:rPr>
-                <w:noProof/>
-                <w:webHidden/>
-              </w:rPr>
-              <w:fldChar w:fldCharType="begin"/>
-            </w:r>
-            <w:r>
-              <w:rPr>
-                <w:noProof/>
-                <w:webHidden/>
-              </w:rPr>
-              <w:instrText xml:space="preserve"> PAGEREF _Toc212364449 \h </w:instrText>
-            </w:r>
-            <w:r>
-              <w:rPr>
-                <w:noProof/>
-                <w:webHidden/>
-              </w:rPr>
-            </w:r>
-            <w:r>
-              <w:rPr>
-                <w:noProof/>
-                <w:webHidden/>
-              </w:rPr>
-              <w:fldChar w:fldCharType="separate"/>
-            </w:r>
-            <w:r>
-              <w:rPr>
-                <w:noProof/>
-                <w:webHidden/>
-              </w:rPr>
-              <w:t>5</w:t>
+              <w:t>6</w:t>
             </w:r>
             <w:r>
               <w:rPr>
@@ -1032,19 +1381,9 @@
     </w:p>
     <w:p>
       <w:pPr>
-        <w:jc w:val="both"/>
-      </w:pPr>
-    </w:p>
-    <w:p>
-      <w:pPr>
-        <w:jc w:val="both"/>
-      </w:pPr>
-    </w:p>
-    <w:p>
-      <w:pPr>
         <w:pStyle w:val="Ttulo1"/>
       </w:pPr>
-      <w:bookmarkStart w:id="0" w:name="_Toc212364441"/>
+      <w:bookmarkStart w:id="0" w:name="_Toc212452068"/>
       <w:r>
         <w:rPr>
           <w:sz w:val="26"/>
@@ -1059,14 +1398,71 @@
         <w:jc w:val="both"/>
       </w:pPr>
       <w:r>
-        <w:t>Este projeto propõe o desenvolvimento de um sistema IoT voltado para o monitoramento do consumo elétrico residencial em tempo real. O sistema utiliza o microcontrolador Raspberry Pi Pico W como unidade principal, responsável por adquirir dados do sensor HLW8032 (medição de corrente, tensão e potência) e do sensor AHT10 (temperatura e umidade ambiente). As informações coletadas são processadas e enviadas, via Wi-Fi, para uma plataforma em nuvem MQTT, permitindo análise remota, registro histórico e identificação de padrões de consumo. O projeto visa promover a eficiência energética, fornecendo ao usuário informações precisas e acessíveis sobre o uso de energia elétrica em sua residência.</w:t>
+        <w:t xml:space="preserve">Este projeto propõe o desenvolvimento de um sistema IoT voltado para o monitoramento do consumo elétrico residencial em tempo real. O sistema utiliza o </w:t>
+      </w:r>
+      <w:r>
+        <w:t>módulo</w:t>
+      </w:r>
+      <w:r>
+        <w:t xml:space="preserve"> Raspberry Pi Pico W como unidade principal, responsável por adquirir dados do sensor HLW8032 (medição de corrente, tensão e potência)</w:t>
+      </w:r>
+      <w:r>
+        <w:t xml:space="preserve">, </w:t>
+      </w:r>
+      <w:r>
+        <w:t>do</w:t>
+      </w:r>
+      <w:r>
+        <w:t>s</w:t>
+      </w:r>
+      <w:r>
+        <w:t xml:space="preserve"> sensor</w:t>
+      </w:r>
+      <w:r>
+        <w:t>es</w:t>
+      </w:r>
+      <w:r>
+        <w:t xml:space="preserve"> AHT10 (temperatura e umidade ambiente)</w:t>
+      </w:r>
+      <w:r>
+        <w:t xml:space="preserve">, </w:t>
+      </w:r>
+      <w:r>
+        <w:t>BH1750 (luminosidade)</w:t>
+      </w:r>
+      <w:r>
+        <w:t xml:space="preserve"> e um RTC DS3231 para manutenção do relógio de tempo real</w:t>
+      </w:r>
+      <w:r>
+        <w:t>. As informações coletadas são processadas e enviadas, via Wi-Fi, para uma plataforma em nuvem MQTT, permitindo análise remota,</w:t>
+      </w:r>
+      <w:r>
+        <w:t xml:space="preserve"> o sistema também fará </w:t>
+      </w:r>
+      <w:r>
+        <w:t>registro histórico</w:t>
+      </w:r>
+      <w:r>
+        <w:t xml:space="preserve"> em um datalogger local.</w:t>
+      </w:r>
+      <w:r>
+        <w:t xml:space="preserve"> O projeto visa promover a eficiência energética, fornecendo ao usuário informações precisas e acessíveis sobre o uso de energia elétrica em sua residência</w:t>
+      </w:r>
+      <w:r>
+        <w:t xml:space="preserve">, podendo ser utilizado para </w:t>
+      </w:r>
+      <w:r>
+        <w:t>identificação de padrões de consumo</w:t>
+      </w:r>
+      <w:r>
+        <w:t>.</w:t>
       </w:r>
     </w:p>
     <w:p>
       <w:pPr>
         <w:pStyle w:val="Ttulo1"/>
       </w:pPr>
-      <w:bookmarkStart w:id="1" w:name="_Toc212364442"/>
+      <w:bookmarkStart w:id="1" w:name="_Toc212452069"/>
       <w:r>
         <w:rPr>
           <w:sz w:val="26"/>
@@ -1092,8 +1488,11 @@
     <w:p>
       <w:pPr>
         <w:pStyle w:val="Ttulo1"/>
-      </w:pPr>
-      <w:bookmarkStart w:id="2" w:name="_Toc212364443"/>
+        <w:rPr>
+          <w:sz w:val="26"/>
+        </w:rPr>
+      </w:pPr>
+      <w:bookmarkStart w:id="2" w:name="_Toc212452070"/>
       <w:r>
         <w:rPr>
           <w:sz w:val="26"/>
@@ -1103,170 +1502,1293 @@
       <w:bookmarkEnd w:id="2"/>
     </w:p>
     <w:p>
-      <w:pPr>
-        <w:pStyle w:val="PargrafodaLista"/>
-        <w:numPr>
-          <w:ilvl w:val="0"/>
-          <w:numId w:val="17"/>
-        </w:numPr>
-        <w:spacing w:after="0"/>
-      </w:pPr>
       <w:r>
-        <w:t>Raspberry Pi Pico W</w:t>
+        <w:t xml:space="preserve">Obs.: Padrão de tabelas de requisitos: Conhecimento adquirido </w:t>
+      </w:r>
+      <w:r>
+        <w:t xml:space="preserve">ao longo dos anos de estudos, bem como, </w:t>
+      </w:r>
+      <w:r>
+        <w:t xml:space="preserve">durante a residência </w:t>
+      </w:r>
+      <w:r>
+        <w:t xml:space="preserve">técnica </w:t>
+      </w:r>
+      <w:r>
+        <w:t>na empresa VMI Médica.</w:t>
       </w:r>
     </w:p>
     <w:p>
       <w:pPr>
-        <w:pStyle w:val="PargrafodaLista"/>
-        <w:numPr>
-          <w:ilvl w:val="0"/>
-          <w:numId w:val="17"/>
-        </w:numPr>
+        <w:pStyle w:val="Ttulo2"/>
+      </w:pPr>
+      <w:bookmarkStart w:id="3" w:name="_Toc212452071"/>
+      <w:r>
+        <w:t>1. Requisitos Funcionais (RF)</w:t>
+      </w:r>
+      <w:bookmarkEnd w:id="3"/>
+    </w:p>
+    <w:tbl>
+      <w:tblPr>
+        <w:tblStyle w:val="Tabelacomgrade"/>
+        <w:tblW w:w="9821" w:type="dxa"/>
+        <w:tblLook w:val="04A0" w:firstRow="1" w:lastRow="0" w:firstColumn="1" w:lastColumn="0" w:noHBand="0" w:noVBand="1"/>
+      </w:tblPr>
+      <w:tblGrid>
+        <w:gridCol w:w="1271"/>
+        <w:gridCol w:w="5670"/>
+        <w:gridCol w:w="2880"/>
+      </w:tblGrid>
+      <w:tr>
+        <w:tc>
+          <w:tcPr>
+            <w:tcW w:w="1271" w:type="dxa"/>
+          </w:tcPr>
+          <w:p>
+            <w:r>
+              <w:t>Código</w:t>
+            </w:r>
+          </w:p>
+        </w:tc>
+        <w:tc>
+          <w:tcPr>
+            <w:tcW w:w="5670" w:type="dxa"/>
+          </w:tcPr>
+          <w:p>
+            <w:r>
+              <w:t>Descrição</w:t>
+            </w:r>
+          </w:p>
+        </w:tc>
+        <w:tc>
+          <w:tcPr>
+            <w:tcW w:w="2880" w:type="dxa"/>
+          </w:tcPr>
+          <w:p>
+            <w:r>
+              <w:t>Prioridade</w:t>
+            </w:r>
+          </w:p>
+        </w:tc>
+      </w:tr>
+      <w:tr>
+        <w:tc>
+          <w:tcPr>
+            <w:tcW w:w="1271" w:type="dxa"/>
+          </w:tcPr>
+          <w:p>
+            <w:r>
+              <w:t>RF01</w:t>
+            </w:r>
+          </w:p>
+        </w:tc>
+        <w:tc>
+          <w:tcPr>
+            <w:tcW w:w="5670" w:type="dxa"/>
+          </w:tcPr>
+          <w:p>
+            <w:r>
+              <w:t>Medir tensão, corrente e potência ativa com o sensor HLW8032.</w:t>
+            </w:r>
+          </w:p>
+        </w:tc>
+        <w:tc>
+          <w:tcPr>
+            <w:tcW w:w="2880" w:type="dxa"/>
+          </w:tcPr>
+          <w:p>
+            <w:r>
+              <w:t>Alta</w:t>
+            </w:r>
+          </w:p>
+        </w:tc>
+      </w:tr>
+      <w:tr>
+        <w:tc>
+          <w:tcPr>
+            <w:tcW w:w="1271" w:type="dxa"/>
+          </w:tcPr>
+          <w:p>
+            <w:r>
+              <w:t>RF02</w:t>
+            </w:r>
+          </w:p>
+        </w:tc>
+        <w:tc>
+          <w:tcPr>
+            <w:tcW w:w="5670" w:type="dxa"/>
+          </w:tcPr>
+          <w:p>
+            <w:r>
+              <w:t>Coletar dados de temperatura</w:t>
+            </w:r>
+            <w:r>
+              <w:t>,</w:t>
+            </w:r>
+            <w:r>
+              <w:t xml:space="preserve"> umidade</w:t>
+            </w:r>
+            <w:r>
+              <w:t xml:space="preserve"> e luminosidade com os </w:t>
+            </w:r>
+            <w:r>
+              <w:t>sensor</w:t>
+            </w:r>
+            <w:r>
+              <w:t>es</w:t>
+            </w:r>
+            <w:r>
+              <w:t xml:space="preserve"> AHT10</w:t>
+            </w:r>
+            <w:r>
+              <w:t xml:space="preserve"> e BH1750</w:t>
+            </w:r>
+            <w:r>
+              <w:t>.</w:t>
+            </w:r>
+          </w:p>
+        </w:tc>
+        <w:tc>
+          <w:tcPr>
+            <w:tcW w:w="2880" w:type="dxa"/>
+          </w:tcPr>
+          <w:p>
+            <w:r>
+              <w:t>Média</w:t>
+            </w:r>
+          </w:p>
+        </w:tc>
+      </w:tr>
+      <w:tr>
+        <w:tc>
+          <w:tcPr>
+            <w:tcW w:w="1271" w:type="dxa"/>
+          </w:tcPr>
+          <w:p>
+            <w:r>
+              <w:t>RF03</w:t>
+            </w:r>
+          </w:p>
+        </w:tc>
+        <w:tc>
+          <w:tcPr>
+            <w:tcW w:w="5670" w:type="dxa"/>
+          </w:tcPr>
+          <w:p>
+            <w:r>
+              <w:t>Processar as leituras no Raspberry Pi Pico W.</w:t>
+            </w:r>
+          </w:p>
+        </w:tc>
+        <w:tc>
+          <w:tcPr>
+            <w:tcW w:w="2880" w:type="dxa"/>
+          </w:tcPr>
+          <w:p>
+            <w:r>
+              <w:t>Alta</w:t>
+            </w:r>
+          </w:p>
+        </w:tc>
+      </w:tr>
+      <w:tr>
+        <w:tc>
+          <w:tcPr>
+            <w:tcW w:w="1271" w:type="dxa"/>
+          </w:tcPr>
+          <w:p>
+            <w:r>
+              <w:t>RF04</w:t>
+            </w:r>
+          </w:p>
+        </w:tc>
+        <w:tc>
+          <w:tcPr>
+            <w:tcW w:w="5670" w:type="dxa"/>
+          </w:tcPr>
+          <w:p>
+            <w:r>
+              <w:t>Enviar dados via MQTT para o broker remoto.</w:t>
+            </w:r>
+          </w:p>
+        </w:tc>
+        <w:tc>
+          <w:tcPr>
+            <w:tcW w:w="2880" w:type="dxa"/>
+          </w:tcPr>
+          <w:p>
+            <w:r>
+              <w:t>Alta</w:t>
+            </w:r>
+          </w:p>
+        </w:tc>
+      </w:tr>
+      <w:tr>
+        <w:tc>
+          <w:tcPr>
+            <w:tcW w:w="1271" w:type="dxa"/>
+          </w:tcPr>
+          <w:p>
+            <w:r>
+              <w:t>RF05</w:t>
+            </w:r>
+          </w:p>
+        </w:tc>
+        <w:tc>
+          <w:tcPr>
+            <w:tcW w:w="5670" w:type="dxa"/>
+          </w:tcPr>
+          <w:p>
+            <w:r>
+              <w:t>Utilizar comunicação segura TLS (porta 8883).</w:t>
+            </w:r>
+          </w:p>
+        </w:tc>
+        <w:tc>
+          <w:tcPr>
+            <w:tcW w:w="2880" w:type="dxa"/>
+          </w:tcPr>
+          <w:p>
+            <w:r>
+              <w:t>Alta</w:t>
+            </w:r>
+          </w:p>
+        </w:tc>
+      </w:tr>
+      <w:tr>
+        <w:tc>
+          <w:tcPr>
+            <w:tcW w:w="1271" w:type="dxa"/>
+          </w:tcPr>
+          <w:p>
+            <w:r>
+              <w:t>RF06</w:t>
+            </w:r>
+          </w:p>
+        </w:tc>
+        <w:tc>
+          <w:tcPr>
+            <w:tcW w:w="5670" w:type="dxa"/>
+          </w:tcPr>
+          <w:p>
+            <w:r>
+              <w:t>Exibir leituras e status no display OLED SSD1306.</w:t>
+            </w:r>
+          </w:p>
+        </w:tc>
+        <w:tc>
+          <w:tcPr>
+            <w:tcW w:w="2880" w:type="dxa"/>
+          </w:tcPr>
+          <w:p>
+            <w:r>
+              <w:t>Média</w:t>
+            </w:r>
+          </w:p>
+        </w:tc>
+      </w:tr>
+      <w:tr>
+        <w:tc>
+          <w:tcPr>
+            <w:tcW w:w="1271" w:type="dxa"/>
+          </w:tcPr>
+          <w:p>
+            <w:r>
+              <w:t>RF07</w:t>
+            </w:r>
+          </w:p>
+        </w:tc>
+        <w:tc>
+          <w:tcPr>
+            <w:tcW w:w="5670" w:type="dxa"/>
+          </w:tcPr>
+          <w:p>
+            <w:r>
+              <w:t>Indicar status de conexão com LED.</w:t>
+            </w:r>
+          </w:p>
+        </w:tc>
+        <w:tc>
+          <w:tcPr>
+            <w:tcW w:w="2880" w:type="dxa"/>
+          </w:tcPr>
+          <w:p>
+            <w:r>
+              <w:t>Média</w:t>
+            </w:r>
+          </w:p>
+        </w:tc>
+      </w:tr>
+      <w:tr>
+        <w:tc>
+          <w:tcPr>
+            <w:tcW w:w="1271" w:type="dxa"/>
+          </w:tcPr>
+          <w:p>
+            <w:r>
+              <w:t>RF08</w:t>
+            </w:r>
+          </w:p>
+        </w:tc>
+        <w:tc>
+          <w:tcPr>
+            <w:tcW w:w="5670" w:type="dxa"/>
+          </w:tcPr>
+          <w:p>
+            <w:r>
+              <w:t>Permitir reinicialização do sistema por botão físico.</w:t>
+            </w:r>
+          </w:p>
+        </w:tc>
+        <w:tc>
+          <w:tcPr>
+            <w:tcW w:w="2880" w:type="dxa"/>
+          </w:tcPr>
+          <w:p>
+            <w:r>
+              <w:t>Média</w:t>
+            </w:r>
+          </w:p>
+        </w:tc>
+      </w:tr>
+      <w:tr>
+        <w:tc>
+          <w:tcPr>
+            <w:tcW w:w="1271" w:type="dxa"/>
+          </w:tcPr>
+          <w:p>
+            <w:r>
+              <w:t>RF09</w:t>
+            </w:r>
+          </w:p>
+        </w:tc>
+        <w:tc>
+          <w:tcPr>
+            <w:tcW w:w="5670" w:type="dxa"/>
+          </w:tcPr>
+          <w:p>
+            <w:r>
+              <w:t>Reconectar automaticamente ao Wi-Fi e broker em falhas.</w:t>
+            </w:r>
+          </w:p>
+        </w:tc>
+        <w:tc>
+          <w:tcPr>
+            <w:tcW w:w="2880" w:type="dxa"/>
+          </w:tcPr>
+          <w:p>
+            <w:r>
+              <w:t>Alta</w:t>
+            </w:r>
+          </w:p>
+        </w:tc>
+      </w:tr>
+      <w:tr>
+        <w:tc>
+          <w:tcPr>
+            <w:tcW w:w="1271" w:type="dxa"/>
+          </w:tcPr>
+          <w:p>
+            <w:r>
+              <w:t>RF10</w:t>
+            </w:r>
+          </w:p>
+        </w:tc>
+        <w:tc>
+          <w:tcPr>
+            <w:tcW w:w="5670" w:type="dxa"/>
+          </w:tcPr>
+          <w:p>
+            <w:r>
+              <w:t>Publicar mensagens MQTT em formato JSON.</w:t>
+            </w:r>
+          </w:p>
+        </w:tc>
+        <w:tc>
+          <w:tcPr>
+            <w:tcW w:w="2880" w:type="dxa"/>
+          </w:tcPr>
+          <w:p>
+            <w:r>
+              <w:t>Alta</w:t>
+            </w:r>
+          </w:p>
+        </w:tc>
+      </w:tr>
+      <w:tr>
+        <w:tc>
+          <w:tcPr>
+            <w:tcW w:w="1271" w:type="dxa"/>
+          </w:tcPr>
+          <w:p>
+            <w:r>
+              <w:t>RF11</w:t>
+            </w:r>
+          </w:p>
+        </w:tc>
+        <w:tc>
+          <w:tcPr>
+            <w:tcW w:w="5670" w:type="dxa"/>
+          </w:tcPr>
+          <w:p>
+            <w:r>
+              <w:t>Registrar logs locais para análise posterior.</w:t>
+            </w:r>
+          </w:p>
+        </w:tc>
+        <w:tc>
+          <w:tcPr>
+            <w:tcW w:w="2880" w:type="dxa"/>
+          </w:tcPr>
+          <w:p>
+            <w:r>
+              <w:t>Baixa</w:t>
+            </w:r>
+          </w:p>
+        </w:tc>
+      </w:tr>
+      <w:tr>
+        <w:tc>
+          <w:tcPr>
+            <w:tcW w:w="1271" w:type="dxa"/>
+          </w:tcPr>
+          <w:p>
+            <w:r>
+              <w:t>RF12</w:t>
+            </w:r>
+          </w:p>
+        </w:tc>
+        <w:tc>
+          <w:tcPr>
+            <w:tcW w:w="5670" w:type="dxa"/>
+          </w:tcPr>
+          <w:p>
+            <w:r>
+              <w:t>Permitir configurar o intervalo de envio de dados.</w:t>
+            </w:r>
+          </w:p>
+        </w:tc>
+        <w:tc>
+          <w:tcPr>
+            <w:tcW w:w="2880" w:type="dxa"/>
+          </w:tcPr>
+          <w:p>
+            <w:r>
+              <w:t>Média</w:t>
+            </w:r>
+          </w:p>
+        </w:tc>
+      </w:tr>
+      <w:tr>
+        <w:tc>
+          <w:tcPr>
+            <w:tcW w:w="1271" w:type="dxa"/>
+          </w:tcPr>
+          <w:p>
+            <w:r>
+              <w:t>RF13</w:t>
+            </w:r>
+          </w:p>
+        </w:tc>
+        <w:tc>
+          <w:tcPr>
+            <w:tcW w:w="5670" w:type="dxa"/>
+          </w:tcPr>
+          <w:p>
+            <w:r>
+              <w:t>Manter relógio atualizado por meio de RTC local</w:t>
+            </w:r>
+          </w:p>
+        </w:tc>
+        <w:tc>
+          <w:tcPr>
+            <w:tcW w:w="2880" w:type="dxa"/>
+          </w:tcPr>
+          <w:p>
+            <w:r>
+              <w:t>Alta</w:t>
+            </w:r>
+          </w:p>
+        </w:tc>
+      </w:tr>
+    </w:tbl>
+    <w:p>
+      <w:pPr>
         <w:spacing w:after="0"/>
       </w:pPr>
-      <w:r>
-        <w:t>Módulo HLW8032 (medição de energia)</w:t>
-      </w:r>
     </w:p>
     <w:p>
       <w:pPr>
-        <w:pStyle w:val="PargrafodaLista"/>
-        <w:numPr>
-          <w:ilvl w:val="0"/>
-          <w:numId w:val="17"/>
-        </w:numPr>
         <w:spacing w:after="0"/>
       </w:pPr>
-      <w:r>
-        <w:t>Sensor BH1750 (Luminosidade)</w:t>
-      </w:r>
     </w:p>
     <w:p>
       <w:pPr>
-        <w:pStyle w:val="PargrafodaLista"/>
-        <w:numPr>
-          <w:ilvl w:val="0"/>
-          <w:numId w:val="17"/>
-        </w:numPr>
-        <w:spacing w:after="0"/>
-      </w:pPr>
+        <w:pStyle w:val="Ttulo2"/>
+      </w:pPr>
+      <w:bookmarkStart w:id="4" w:name="_Toc212452072"/>
       <w:r>
-        <w:t>Sensor AHT10 (temperatura e umidade)</w:t>
+        <w:t>2. Requisitos Não Funcionais (RNF)</w:t>
       </w:r>
+      <w:bookmarkEnd w:id="4"/>
     </w:p>
+    <w:tbl>
+      <w:tblPr>
+        <w:tblStyle w:val="Tabelacomgrade"/>
+        <w:tblW w:w="9844" w:type="dxa"/>
+        <w:tblLook w:val="04A0" w:firstRow="1" w:lastRow="0" w:firstColumn="1" w:lastColumn="0" w:noHBand="0" w:noVBand="1"/>
+      </w:tblPr>
+      <w:tblGrid>
+        <w:gridCol w:w="1271"/>
+        <w:gridCol w:w="4253"/>
+        <w:gridCol w:w="2160"/>
+        <w:gridCol w:w="2160"/>
+      </w:tblGrid>
+      <w:tr>
+        <w:tc>
+          <w:tcPr>
+            <w:tcW w:w="1271" w:type="dxa"/>
+          </w:tcPr>
+          <w:p>
+            <w:r>
+              <w:t>Código</w:t>
+            </w:r>
+          </w:p>
+        </w:tc>
+        <w:tc>
+          <w:tcPr>
+            <w:tcW w:w="4253" w:type="dxa"/>
+          </w:tcPr>
+          <w:p>
+            <w:r>
+              <w:t>Descrição</w:t>
+            </w:r>
+          </w:p>
+        </w:tc>
+        <w:tc>
+          <w:tcPr>
+            <w:tcW w:w="2160" w:type="dxa"/>
+          </w:tcPr>
+          <w:p>
+            <w:r>
+              <w:t>Categoria</w:t>
+            </w:r>
+          </w:p>
+        </w:tc>
+        <w:tc>
+          <w:tcPr>
+            <w:tcW w:w="2160" w:type="dxa"/>
+          </w:tcPr>
+          <w:p>
+            <w:r>
+              <w:t>Prioridade</w:t>
+            </w:r>
+          </w:p>
+        </w:tc>
+      </w:tr>
+      <w:tr>
+        <w:tc>
+          <w:tcPr>
+            <w:tcW w:w="1271" w:type="dxa"/>
+          </w:tcPr>
+          <w:p>
+            <w:r>
+              <w:t>RNF01</w:t>
+            </w:r>
+          </w:p>
+        </w:tc>
+        <w:tc>
+          <w:tcPr>
+            <w:tcW w:w="4253" w:type="dxa"/>
+          </w:tcPr>
+          <w:p>
+            <w:r>
+              <w:t>Operar continuamente sem falhas.</w:t>
+            </w:r>
+          </w:p>
+        </w:tc>
+        <w:tc>
+          <w:tcPr>
+            <w:tcW w:w="2160" w:type="dxa"/>
+          </w:tcPr>
+          <w:p>
+            <w:r>
+              <w:t>Confiabilidade</w:t>
+            </w:r>
+          </w:p>
+        </w:tc>
+        <w:tc>
+          <w:tcPr>
+            <w:tcW w:w="2160" w:type="dxa"/>
+          </w:tcPr>
+          <w:p>
+            <w:r>
+              <w:t>Alta</w:t>
+            </w:r>
+          </w:p>
+        </w:tc>
+      </w:tr>
+      <w:tr>
+        <w:tc>
+          <w:tcPr>
+            <w:tcW w:w="1271" w:type="dxa"/>
+          </w:tcPr>
+          <w:p>
+            <w:r>
+              <w:t>RNF02</w:t>
+            </w:r>
+          </w:p>
+        </w:tc>
+        <w:tc>
+          <w:tcPr>
+            <w:tcW w:w="4253" w:type="dxa"/>
+          </w:tcPr>
+          <w:p>
+            <w:r>
+              <w:t xml:space="preserve">Enviar dados ao broker em menos de </w:t>
+            </w:r>
+            <w:r>
+              <w:t>10</w:t>
+            </w:r>
+            <w:r>
+              <w:t xml:space="preserve"> segundos.</w:t>
+            </w:r>
+          </w:p>
+        </w:tc>
+        <w:tc>
+          <w:tcPr>
+            <w:tcW w:w="2160" w:type="dxa"/>
+          </w:tcPr>
+          <w:p>
+            <w:r>
+              <w:t>Desempenho</w:t>
+            </w:r>
+          </w:p>
+        </w:tc>
+        <w:tc>
+          <w:tcPr>
+            <w:tcW w:w="2160" w:type="dxa"/>
+          </w:tcPr>
+          <w:p>
+            <w:r>
+              <w:t>Média</w:t>
+            </w:r>
+          </w:p>
+        </w:tc>
+      </w:tr>
+      <w:tr>
+        <w:tc>
+          <w:tcPr>
+            <w:tcW w:w="1271" w:type="dxa"/>
+          </w:tcPr>
+          <w:p>
+            <w:r>
+              <w:t>RNF03</w:t>
+            </w:r>
+          </w:p>
+        </w:tc>
+        <w:tc>
+          <w:tcPr>
+            <w:tcW w:w="4253" w:type="dxa"/>
+          </w:tcPr>
+          <w:p>
+            <w:r>
+              <w:t>Firmware em linguagem C com SDK oficial do Pico.</w:t>
+            </w:r>
+          </w:p>
+        </w:tc>
+        <w:tc>
+          <w:tcPr>
+            <w:tcW w:w="2160" w:type="dxa"/>
+          </w:tcPr>
+          <w:p>
+            <w:r>
+              <w:t>Implementação</w:t>
+            </w:r>
+          </w:p>
+        </w:tc>
+        <w:tc>
+          <w:tcPr>
+            <w:tcW w:w="2160" w:type="dxa"/>
+          </w:tcPr>
+          <w:p>
+            <w:r>
+              <w:t>Alta</w:t>
+            </w:r>
+          </w:p>
+        </w:tc>
+      </w:tr>
+      <w:tr>
+        <w:tc>
+          <w:tcPr>
+            <w:tcW w:w="1271" w:type="dxa"/>
+          </w:tcPr>
+          <w:p>
+            <w:r>
+              <w:t>RNF04</w:t>
+            </w:r>
+          </w:p>
+        </w:tc>
+        <w:tc>
+          <w:tcPr>
+            <w:tcW w:w="4253" w:type="dxa"/>
+          </w:tcPr>
+          <w:p>
+            <w:r>
+              <w:t>Usar TLS na comunicação.</w:t>
+            </w:r>
+          </w:p>
+        </w:tc>
+        <w:tc>
+          <w:tcPr>
+            <w:tcW w:w="2160" w:type="dxa"/>
+          </w:tcPr>
+          <w:p>
+            <w:r>
+              <w:t>Segurança</w:t>
+            </w:r>
+          </w:p>
+        </w:tc>
+        <w:tc>
+          <w:tcPr>
+            <w:tcW w:w="2160" w:type="dxa"/>
+          </w:tcPr>
+          <w:p>
+            <w:r>
+              <w:t>Alta</w:t>
+            </w:r>
+          </w:p>
+        </w:tc>
+      </w:tr>
+      <w:tr>
+        <w:tc>
+          <w:tcPr>
+            <w:tcW w:w="1271" w:type="dxa"/>
+          </w:tcPr>
+          <w:p>
+            <w:r>
+              <w:t>RNF06</w:t>
+            </w:r>
+          </w:p>
+        </w:tc>
+        <w:tc>
+          <w:tcPr>
+            <w:tcW w:w="4253" w:type="dxa"/>
+          </w:tcPr>
+          <w:p>
+            <w:r>
+              <w:t>Display legível em ambiente interno.</w:t>
+            </w:r>
+          </w:p>
+        </w:tc>
+        <w:tc>
+          <w:tcPr>
+            <w:tcW w:w="2160" w:type="dxa"/>
+          </w:tcPr>
+          <w:p>
+            <w:r>
+              <w:t>Usabilidade</w:t>
+            </w:r>
+          </w:p>
+        </w:tc>
+        <w:tc>
+          <w:tcPr>
+            <w:tcW w:w="2160" w:type="dxa"/>
+          </w:tcPr>
+          <w:p>
+            <w:r>
+              <w:t>Baixa</w:t>
+            </w:r>
+          </w:p>
+        </w:tc>
+      </w:tr>
+      <w:tr>
+        <w:tc>
+          <w:tcPr>
+            <w:tcW w:w="1271" w:type="dxa"/>
+          </w:tcPr>
+          <w:p>
+            <w:r>
+              <w:t>RNF07</w:t>
+            </w:r>
+          </w:p>
+        </w:tc>
+        <w:tc>
+          <w:tcPr>
+            <w:tcW w:w="4253" w:type="dxa"/>
+          </w:tcPr>
+          <w:p>
+            <w:r>
+              <w:t>Código-fonte modular e documentado.</w:t>
+            </w:r>
+          </w:p>
+        </w:tc>
+        <w:tc>
+          <w:tcPr>
+            <w:tcW w:w="2160" w:type="dxa"/>
+          </w:tcPr>
+          <w:p>
+            <w:r>
+              <w:t>Manutenibilidade</w:t>
+            </w:r>
+          </w:p>
+        </w:tc>
+        <w:tc>
+          <w:tcPr>
+            <w:tcW w:w="2160" w:type="dxa"/>
+          </w:tcPr>
+          <w:p>
+            <w:r>
+              <w:t>Alta</w:t>
+            </w:r>
+          </w:p>
+        </w:tc>
+      </w:tr>
+      <w:tr>
+        <w:tc>
+          <w:tcPr>
+            <w:tcW w:w="1271" w:type="dxa"/>
+          </w:tcPr>
+          <w:p>
+            <w:r>
+              <w:t>RNF08</w:t>
+            </w:r>
+          </w:p>
+        </w:tc>
+        <w:tc>
+          <w:tcPr>
+            <w:tcW w:w="4253" w:type="dxa"/>
+          </w:tcPr>
+          <w:p>
+            <w:r>
+              <w:t>Compatível com brokers MQTT populares.</w:t>
+            </w:r>
+          </w:p>
+        </w:tc>
+        <w:tc>
+          <w:tcPr>
+            <w:tcW w:w="2160" w:type="dxa"/>
+          </w:tcPr>
+          <w:p>
+            <w:r>
+              <w:t>Compatibilidade</w:t>
+            </w:r>
+          </w:p>
+        </w:tc>
+        <w:tc>
+          <w:tcPr>
+            <w:tcW w:w="2160" w:type="dxa"/>
+          </w:tcPr>
+          <w:p>
+            <w:r>
+              <w:t>Média</w:t>
+            </w:r>
+          </w:p>
+        </w:tc>
+      </w:tr>
+      <w:tr>
+        <w:tc>
+          <w:tcPr>
+            <w:tcW w:w="1271" w:type="dxa"/>
+          </w:tcPr>
+          <w:p>
+            <w:r>
+              <w:t>RNF09</w:t>
+            </w:r>
+          </w:p>
+        </w:tc>
+        <w:tc>
+          <w:tcPr>
+            <w:tcW w:w="4253" w:type="dxa"/>
+          </w:tcPr>
+          <w:p>
+            <w:r>
+              <w:t xml:space="preserve">Mensagens com tópicos </w:t>
+            </w:r>
+            <w:r>
+              <w:t>padr</w:t>
+            </w:r>
+            <w:r>
+              <w:t>onizados.</w:t>
+            </w:r>
+          </w:p>
+        </w:tc>
+        <w:tc>
+          <w:tcPr>
+            <w:tcW w:w="2160" w:type="dxa"/>
+          </w:tcPr>
+          <w:p>
+            <w:r>
+              <w:t>Padronização</w:t>
+            </w:r>
+          </w:p>
+        </w:tc>
+        <w:tc>
+          <w:tcPr>
+            <w:tcW w:w="2160" w:type="dxa"/>
+          </w:tcPr>
+          <w:p>
+            <w:r>
+              <w:t>Alta</w:t>
+            </w:r>
+          </w:p>
+        </w:tc>
+      </w:tr>
+    </w:tbl>
+    <w:p/>
     <w:p>
       <w:pPr>
-        <w:pStyle w:val="PargrafodaLista"/>
-        <w:numPr>
-          <w:ilvl w:val="0"/>
-          <w:numId w:val="17"/>
-        </w:numPr>
-        <w:spacing w:after="0"/>
-      </w:pPr>
+        <w:pStyle w:val="Ttulo2"/>
+      </w:pPr>
+      <w:bookmarkStart w:id="5" w:name="_Toc212452073"/>
       <w:r>
-        <w:t>Display OLED SSD1306</w:t>
+        <w:t>3. Requisitos de Interface (RI)</w:t>
       </w:r>
+      <w:bookmarkEnd w:id="5"/>
+    </w:p>
+    <w:tbl>
+      <w:tblPr>
+        <w:tblStyle w:val="Tabelacomgrade"/>
+        <w:tblW w:w="0" w:type="auto"/>
+        <w:tblLook w:val="04A0" w:firstRow="1" w:lastRow="0" w:firstColumn="1" w:lastColumn="0" w:noHBand="0" w:noVBand="1"/>
+      </w:tblPr>
+      <w:tblGrid>
+        <w:gridCol w:w="1271"/>
+        <w:gridCol w:w="8647"/>
+      </w:tblGrid>
+      <w:tr>
+        <w:tc>
+          <w:tcPr>
+            <w:tcW w:w="1271" w:type="dxa"/>
+          </w:tcPr>
+          <w:p>
+            <w:r>
+              <w:t>Código</w:t>
+            </w:r>
+          </w:p>
+        </w:tc>
+        <w:tc>
+          <w:tcPr>
+            <w:tcW w:w="8647" w:type="dxa"/>
+          </w:tcPr>
+          <w:p>
+            <w:r>
+              <w:t>Descrição</w:t>
+            </w:r>
+          </w:p>
+        </w:tc>
+      </w:tr>
+      <w:tr>
+        <w:tc>
+          <w:tcPr>
+            <w:tcW w:w="1271" w:type="dxa"/>
+          </w:tcPr>
+          <w:p>
+            <w:r>
+              <w:t>RI01</w:t>
+            </w:r>
+          </w:p>
+        </w:tc>
+        <w:tc>
+          <w:tcPr>
+            <w:tcW w:w="8647" w:type="dxa"/>
+          </w:tcPr>
+          <w:p>
+            <w:r>
+              <w:t>Display mostra tensão, corrente, potência, temperatura e umidade.</w:t>
+            </w:r>
+          </w:p>
+        </w:tc>
+      </w:tr>
+      <w:tr>
+        <w:tc>
+          <w:tcPr>
+            <w:tcW w:w="1271" w:type="dxa"/>
+          </w:tcPr>
+          <w:p>
+            <w:r>
+              <w:t>RI02</w:t>
+            </w:r>
+          </w:p>
+        </w:tc>
+        <w:tc>
+          <w:tcPr>
+            <w:tcW w:w="8647" w:type="dxa"/>
+          </w:tcPr>
+          <w:p>
+            <w:r>
+              <w:t>LED verde indica operação normal; vermelho indica erro de conexão.</w:t>
+            </w:r>
+          </w:p>
+        </w:tc>
+      </w:tr>
+      <w:tr>
+        <w:tc>
+          <w:tcPr>
+            <w:tcW w:w="1271" w:type="dxa"/>
+          </w:tcPr>
+          <w:p>
+            <w:r>
+              <w:t>RI03</w:t>
+            </w:r>
+          </w:p>
+        </w:tc>
+        <w:tc>
+          <w:tcPr>
+            <w:tcW w:w="8647" w:type="dxa"/>
+          </w:tcPr>
+          <w:p>
+            <w:r>
+              <w:t>Botão entra em modo de configuração ao ser pressionado por 3 segundos.</w:t>
+            </w:r>
+          </w:p>
+        </w:tc>
+      </w:tr>
+      <w:tr>
+        <w:tc>
+          <w:tcPr>
+            <w:tcW w:w="1271" w:type="dxa"/>
+          </w:tcPr>
+          <w:p>
+            <w:r>
+              <w:t>RI04</w:t>
+            </w:r>
+          </w:p>
+        </w:tc>
+        <w:tc>
+          <w:tcPr>
+            <w:tcW w:w="8647" w:type="dxa"/>
+          </w:tcPr>
+          <w:p>
+            <w:r>
+              <w:t>Mensagens MQTT no formato JSON com medições e status.</w:t>
+            </w:r>
+          </w:p>
+        </w:tc>
+      </w:tr>
+    </w:tbl>
+    <w:p/>
+    <w:p>
+      <w:pPr>
+        <w:pStyle w:val="Ttulo2"/>
+      </w:pPr>
+      <w:bookmarkStart w:id="6" w:name="_Toc212452074"/>
       <w:r>
-        <w:t xml:space="preserve"> ou </w:t>
+        <w:t>4. Requisitos de Hardware (RH)</w:t>
       </w:r>
-      <w:r>
-        <w:t xml:space="preserve">LCD TFT 1.8” </w:t>
-      </w:r>
-      <w:r>
-        <w:t>(em decisão ainda)</w:t>
-      </w:r>
+      <w:bookmarkEnd w:id="6"/>
     </w:p>
+    <w:tbl>
+      <w:tblPr>
+        <w:tblStyle w:val="Tabelacomgrade"/>
+        <w:tblW w:w="0" w:type="auto"/>
+        <w:tblLook w:val="04A0" w:firstRow="1" w:lastRow="0" w:firstColumn="1" w:lastColumn="0" w:noHBand="0" w:noVBand="1"/>
+      </w:tblPr>
+      <w:tblGrid>
+        <w:gridCol w:w="1129"/>
+        <w:gridCol w:w="8789"/>
+      </w:tblGrid>
+      <w:tr>
+        <w:tc>
+          <w:tcPr>
+            <w:tcW w:w="1129" w:type="dxa"/>
+          </w:tcPr>
+          <w:p>
+            <w:r>
+              <w:t>Código</w:t>
+            </w:r>
+          </w:p>
+        </w:tc>
+        <w:tc>
+          <w:tcPr>
+            <w:tcW w:w="8789" w:type="dxa"/>
+          </w:tcPr>
+          <w:p>
+            <w:r>
+              <w:t>Descrição</w:t>
+            </w:r>
+          </w:p>
+        </w:tc>
+      </w:tr>
+      <w:tr>
+        <w:tc>
+          <w:tcPr>
+            <w:tcW w:w="1129" w:type="dxa"/>
+          </w:tcPr>
+          <w:p>
+            <w:r>
+              <w:t>RH01</w:t>
+            </w:r>
+          </w:p>
+        </w:tc>
+        <w:tc>
+          <w:tcPr>
+            <w:tcW w:w="8789" w:type="dxa"/>
+          </w:tcPr>
+          <w:p>
+            <w:r>
+              <w:t>Utilizar microcontrolador Raspberry Pi Pico W.</w:t>
+            </w:r>
+          </w:p>
+        </w:tc>
+      </w:tr>
+      <w:tr>
+        <w:tc>
+          <w:tcPr>
+            <w:tcW w:w="1129" w:type="dxa"/>
+          </w:tcPr>
+          <w:p>
+            <w:r>
+              <w:t>RH02</w:t>
+            </w:r>
+          </w:p>
+        </w:tc>
+        <w:tc>
+          <w:tcPr>
+            <w:tcW w:w="8789" w:type="dxa"/>
+          </w:tcPr>
+          <w:p>
+            <w:r>
+              <w:t>Conectar HLW8032 via UART.</w:t>
+            </w:r>
+          </w:p>
+        </w:tc>
+      </w:tr>
+      <w:tr>
+        <w:tc>
+          <w:tcPr>
+            <w:tcW w:w="1129" w:type="dxa"/>
+          </w:tcPr>
+          <w:p>
+            <w:r>
+              <w:t>RH03</w:t>
+            </w:r>
+          </w:p>
+        </w:tc>
+        <w:tc>
+          <w:tcPr>
+            <w:tcW w:w="8789" w:type="dxa"/>
+          </w:tcPr>
+          <w:p>
+            <w:r>
+              <w:t>Conectar AHT10 via I²C.</w:t>
+            </w:r>
+          </w:p>
+        </w:tc>
+      </w:tr>
+      <w:tr>
+        <w:tc>
+          <w:tcPr>
+            <w:tcW w:w="1129" w:type="dxa"/>
+          </w:tcPr>
+          <w:p>
+            <w:r>
+              <w:t>RH04</w:t>
+            </w:r>
+          </w:p>
+        </w:tc>
+        <w:tc>
+          <w:tcPr>
+            <w:tcW w:w="8789" w:type="dxa"/>
+          </w:tcPr>
+          <w:p>
+            <w:r>
+              <w:t xml:space="preserve">Conectar BH1750 </w:t>
+            </w:r>
+            <w:r>
+              <w:t>via I²C.</w:t>
+            </w:r>
+          </w:p>
+        </w:tc>
+      </w:tr>
+      <w:tr>
+        <w:tc>
+          <w:tcPr>
+            <w:tcW w:w="1129" w:type="dxa"/>
+          </w:tcPr>
+          <w:p>
+            <w:r>
+              <w:t>RH05</w:t>
+            </w:r>
+          </w:p>
+        </w:tc>
+        <w:tc>
+          <w:tcPr>
+            <w:tcW w:w="8789" w:type="dxa"/>
+          </w:tcPr>
+          <w:p>
+            <w:r>
+              <w:t>Conectar display SSD1306 via I²C</w:t>
+            </w:r>
+            <w:r>
+              <w:t xml:space="preserve"> ou TFT via SPI</w:t>
+            </w:r>
+            <w:r>
+              <w:t>.</w:t>
+            </w:r>
+          </w:p>
+        </w:tc>
+      </w:tr>
+      <w:tr>
+        <w:tc>
+          <w:tcPr>
+            <w:tcW w:w="1129" w:type="dxa"/>
+          </w:tcPr>
+          <w:p>
+            <w:r>
+              <w:t>RH06</w:t>
+            </w:r>
+          </w:p>
+        </w:tc>
+        <w:tc>
+          <w:tcPr>
+            <w:tcW w:w="8789" w:type="dxa"/>
+          </w:tcPr>
+          <w:p>
+            <w:r>
+              <w:t>Fonte de alimentação estável 5V / 3.3V.</w:t>
+            </w:r>
+          </w:p>
+        </w:tc>
+      </w:tr>
+      <w:tr>
+        <w:tc>
+          <w:tcPr>
+            <w:tcW w:w="1129" w:type="dxa"/>
+          </w:tcPr>
+          <w:p>
+            <w:r>
+              <w:t>RH07</w:t>
+            </w:r>
+          </w:p>
+        </w:tc>
+        <w:tc>
+          <w:tcPr>
+            <w:tcW w:w="8789" w:type="dxa"/>
+          </w:tcPr>
+          <w:p>
+            <w:r>
+              <w:t xml:space="preserve">Conectar RTC DS3231 </w:t>
+            </w:r>
+            <w:r>
+              <w:t>via I²C.</w:t>
+            </w:r>
+          </w:p>
+        </w:tc>
+      </w:tr>
+    </w:tbl>
     <w:p>
       <w:pPr>
-        <w:pStyle w:val="PargrafodaLista"/>
-        <w:numPr>
-          <w:ilvl w:val="0"/>
-          <w:numId w:val="17"/>
-        </w:numPr>
-        <w:spacing w:after="0"/>
-      </w:pPr>
-      <w:r>
-        <w:t>Wi-Fi doméstico</w:t>
-      </w:r>
-    </w:p>
-    <w:p>
-      <w:pPr>
-        <w:pStyle w:val="PargrafodaLista"/>
-        <w:numPr>
-          <w:ilvl w:val="0"/>
-          <w:numId w:val="17"/>
-        </w:numPr>
-        <w:spacing w:after="0"/>
-      </w:pPr>
-      <w:r>
-        <w:t>LED indicador e botão de reset</w:t>
-      </w:r>
-    </w:p>
-    <w:p>
-      <w:pPr>
-        <w:pStyle w:val="PargrafodaLista"/>
-        <w:numPr>
-          <w:ilvl w:val="0"/>
-          <w:numId w:val="17"/>
-        </w:numPr>
-        <w:spacing w:after="0"/>
-      </w:pPr>
-      <w:r>
-        <w:t>Software em linguagem C (SDK oficial do Pico)</w:t>
-      </w:r>
-    </w:p>
-    <w:p>
-      <w:pPr>
-        <w:pStyle w:val="PargrafodaLista"/>
-        <w:numPr>
-          <w:ilvl w:val="0"/>
-          <w:numId w:val="17"/>
-        </w:numPr>
-        <w:spacing w:after="0"/>
-      </w:pPr>
-      <w:r>
-        <w:t>Comunicação MQTT com TLS</w:t>
-      </w:r>
-    </w:p>
-    <w:p>
-      <w:pPr>
-        <w:pStyle w:val="PargrafodaLista"/>
-        <w:numPr>
-          <w:ilvl w:val="0"/>
-          <w:numId w:val="17"/>
-        </w:numPr>
-        <w:spacing w:after="0"/>
-      </w:pPr>
-      <w:r>
-        <w:t xml:space="preserve">Dashboard remoto via Node-RED, </w:t>
-      </w:r>
-      <w:proofErr w:type="spellStart"/>
-      <w:r>
-        <w:t>ThingsBoard</w:t>
-      </w:r>
-      <w:proofErr w:type="spellEnd"/>
-      <w:r>
-        <w:t xml:space="preserve"> ou AWS IoT</w:t>
-      </w:r>
-      <w:r>
-        <w:t xml:space="preserve"> (em decisão ainda)</w:t>
-      </w:r>
-      <w:r>
-        <w:t>.</w:t>
-      </w:r>
-    </w:p>
-    <w:p>
-      <w:pPr>
         <w:pStyle w:val="Ttulo1"/>
       </w:pPr>
-      <w:bookmarkStart w:id="3" w:name="_Toc212364444"/>
+      <w:bookmarkStart w:id="7" w:name="_Toc212452075"/>
       <w:r>
         <w:rPr>
           <w:sz w:val="26"/>
         </w:rPr>
         <w:t>Problemática a Ser Resolvida:</w:t>
       </w:r>
-      <w:bookmarkEnd w:id="3"/>
+      <w:bookmarkEnd w:id="7"/>
     </w:p>
     <w:p>
       <w:pPr>
@@ -1280,25 +2802,21 @@
       <w:pPr>
         <w:pStyle w:val="Ttulo1"/>
       </w:pPr>
-      <w:bookmarkStart w:id="4" w:name="_Toc212364445"/>
+      <w:bookmarkStart w:id="8" w:name="_Toc212452076"/>
       <w:r>
         <w:rPr>
           <w:sz w:val="26"/>
         </w:rPr>
         <w:t>Solução Proposta em IoT:</w:t>
       </w:r>
-      <w:bookmarkEnd w:id="4"/>
+      <w:bookmarkEnd w:id="8"/>
     </w:p>
     <w:p>
       <w:pPr>
         <w:jc w:val="both"/>
       </w:pPr>
       <w:r>
-        <w:t xml:space="preserve">A solução proposta consiste em um sistema IoT capaz de medir e analisar o consumo elétrico e as variáveis ambientais, enviando os dados para a nuvem via Wi-Fi. O Raspberry Pi Pico W coleta informações do </w:t>
-      </w:r>
-      <w:r>
-        <w:lastRenderedPageBreak/>
-        <w:t>HLW8032</w:t>
+        <w:t>A solução proposta consiste em um sistema IoT capaz de medir e analisar o consumo elétrico e as variáveis ambientais, enviando os dados para a nuvem via Wi-Fi. O Raspberry Pi Pico W coleta informações do HLW8032</w:t>
       </w:r>
       <w:r>
         <w:t>, BH1750</w:t>
@@ -1316,24 +2834,26 @@
         <w:t xml:space="preserve"> ainda,</w:t>
       </w:r>
       <w:r>
-        <w:t xml:space="preserve"> e publica periodicamente os dados em um broker MQTT seguro (porta 8883 com TLS). Na nuvem, as informações são processadas e visualizadas em um painel interativo, permitindo acompanhamento remoto, geração de relatórios e notificações automáticas sobre consumo elevado.</w:t>
+        <w:t xml:space="preserve"> e publica periodicamente os dados em um broker MQTT seguro (porta 8883 com </w:t>
+      </w:r>
+      <w:r>
+        <w:lastRenderedPageBreak/>
+        <w:t>TLS). Na nuvem, as informações são processadas e visualizadas em um painel interativo, permitindo acompanhamento remoto, geração de relatórios e notificações automáticas sobre consumo elevado.</w:t>
       </w:r>
     </w:p>
     <w:p>
       <w:pPr>
-        <w:pStyle w:val="Ttulo1"/>
-        <w:rPr>
-          <w:sz w:val="26"/>
-        </w:rPr>
-      </w:pPr>
-      <w:bookmarkStart w:id="5" w:name="_Toc212364446"/>
+        <w:pStyle w:val="Ttulo2"/>
+        <w:numPr>
+          <w:ilvl w:val="0"/>
+          <w:numId w:val="20"/>
+        </w:numPr>
+      </w:pPr>
+      <w:bookmarkStart w:id="9" w:name="_Toc212452077"/>
       <w:r>
-        <w:rPr>
-          <w:sz w:val="26"/>
-        </w:rPr>
         <w:t>Diagrama de Blocos de Hardware:</w:t>
       </w:r>
-      <w:bookmarkEnd w:id="5"/>
+      <w:bookmarkEnd w:id="9"/>
     </w:p>
     <w:p/>
     <w:p>
@@ -1349,9 +2869,9 @@
           <w:noProof/>
         </w:rPr>
         <w:drawing>
-          <wp:inline distT="0" distB="0" distL="0" distR="0" wp14:anchorId="4D54619F" wp14:editId="1B266B87">
-            <wp:extent cx="4611756" cy="2907435"/>
-            <wp:effectExtent l="0" t="0" r="0" b="7620"/>
+          <wp:inline distT="0" distB="0" distL="0" distR="0" wp14:anchorId="4D54619F" wp14:editId="7543EA13">
+            <wp:extent cx="5448225" cy="3434963"/>
+            <wp:effectExtent l="0" t="0" r="635" b="0"/>
             <wp:docPr id="410829307" name="Imagem 1"/>
             <wp:cNvGraphicFramePr>
               <a:graphicFrameLocks xmlns:a="http://schemas.openxmlformats.org/drawingml/2006/main" noChangeAspect="1"/>
@@ -1360,7 +2880,7 @@
               <a:graphicData uri="http://schemas.openxmlformats.org/drawingml/2006/picture">
                 <pic:pic xmlns:pic="http://schemas.openxmlformats.org/drawingml/2006/picture">
                   <pic:nvPicPr>
-                    <pic:cNvPr id="410829307" name="Imagem 410829307"/>
+                    <pic:cNvPr id="410829307" name="Imagem 1"/>
                     <pic:cNvPicPr/>
                   </pic:nvPicPr>
                   <pic:blipFill>
@@ -1372,7 +2892,7 @@
                   <pic:spPr>
                     <a:xfrm>
                       <a:off x="0" y="0"/>
-                      <a:ext cx="4625999" cy="2916414"/>
+                      <a:ext cx="5451532" cy="3437048"/>
                     </a:xfrm>
                     <a:prstGeom prst="rect">
                       <a:avLst/>
@@ -1387,16 +2907,177 @@
     </w:p>
     <w:p>
       <w:pPr>
-        <w:pStyle w:val="Ttulo1"/>
-      </w:pPr>
-      <w:bookmarkStart w:id="6" w:name="_Toc212364447"/>
+        <w:pStyle w:val="PargrafodaLista"/>
+        <w:numPr>
+          <w:ilvl w:val="0"/>
+          <w:numId w:val="17"/>
+        </w:numPr>
+        <w:spacing w:after="0"/>
+      </w:pPr>
       <w:r>
-        <w:rPr>
-          <w:sz w:val="26"/>
-        </w:rPr>
+        <w:t>Raspberry Pi Pico W</w:t>
+      </w:r>
+    </w:p>
+    <w:p>
+      <w:pPr>
+        <w:pStyle w:val="PargrafodaLista"/>
+        <w:numPr>
+          <w:ilvl w:val="0"/>
+          <w:numId w:val="17"/>
+        </w:numPr>
+        <w:spacing w:after="0"/>
+      </w:pPr>
+      <w:r>
+        <w:t>Módulo HLW8032 (medição de energia)</w:t>
+      </w:r>
+    </w:p>
+    <w:p>
+      <w:pPr>
+        <w:pStyle w:val="PargrafodaLista"/>
+        <w:numPr>
+          <w:ilvl w:val="0"/>
+          <w:numId w:val="17"/>
+        </w:numPr>
+        <w:spacing w:after="0"/>
+      </w:pPr>
+      <w:r>
+        <w:t>Sensor BH1750 (</w:t>
+      </w:r>
+      <w:r>
+        <w:t>l</w:t>
+      </w:r>
+      <w:r>
+        <w:t>uminosidade)</w:t>
+      </w:r>
+    </w:p>
+    <w:p>
+      <w:pPr>
+        <w:pStyle w:val="PargrafodaLista"/>
+        <w:numPr>
+          <w:ilvl w:val="0"/>
+          <w:numId w:val="17"/>
+        </w:numPr>
+        <w:spacing w:after="0"/>
+      </w:pPr>
+      <w:r>
+        <w:t>Sensor AHT10 (temperatura e umidade)</w:t>
+      </w:r>
+    </w:p>
+    <w:p>
+      <w:pPr>
+        <w:pStyle w:val="PargrafodaLista"/>
+        <w:numPr>
+          <w:ilvl w:val="0"/>
+          <w:numId w:val="17"/>
+        </w:numPr>
+        <w:spacing w:after="0"/>
+      </w:pPr>
+      <w:r>
+        <w:t>RTC DS3231 (relógio</w:t>
+      </w:r>
+      <w:r>
+        <w:t xml:space="preserve"> local)</w:t>
+      </w:r>
+    </w:p>
+    <w:p>
+      <w:pPr>
+        <w:pStyle w:val="PargrafodaLista"/>
+        <w:numPr>
+          <w:ilvl w:val="0"/>
+          <w:numId w:val="17"/>
+        </w:numPr>
+        <w:spacing w:after="0"/>
+      </w:pPr>
+      <w:r>
+        <w:t>Display OLED SSD1306 ou LCD TFT 1.8” (em decisão ainda)</w:t>
+      </w:r>
+    </w:p>
+    <w:p>
+      <w:pPr>
+        <w:pStyle w:val="PargrafodaLista"/>
+        <w:numPr>
+          <w:ilvl w:val="0"/>
+          <w:numId w:val="17"/>
+        </w:numPr>
+        <w:spacing w:after="0"/>
+      </w:pPr>
+      <w:r>
+        <w:t>Wi-Fi doméstico</w:t>
+      </w:r>
+    </w:p>
+    <w:p>
+      <w:pPr>
+        <w:pStyle w:val="PargrafodaLista"/>
+        <w:numPr>
+          <w:ilvl w:val="0"/>
+          <w:numId w:val="17"/>
+        </w:numPr>
+        <w:spacing w:after="0"/>
+      </w:pPr>
+      <w:r>
+        <w:t>LED indicador e botão de reset</w:t>
+      </w:r>
+    </w:p>
+    <w:p>
+      <w:pPr>
+        <w:pStyle w:val="PargrafodaLista"/>
+        <w:numPr>
+          <w:ilvl w:val="0"/>
+          <w:numId w:val="17"/>
+        </w:numPr>
+        <w:spacing w:after="0"/>
+      </w:pPr>
+      <w:r>
+        <w:t>Software em linguagem C (SDK oficial do Pico)</w:t>
+      </w:r>
+    </w:p>
+    <w:p>
+      <w:pPr>
+        <w:pStyle w:val="PargrafodaLista"/>
+        <w:numPr>
+          <w:ilvl w:val="0"/>
+          <w:numId w:val="17"/>
+        </w:numPr>
+        <w:spacing w:after="0"/>
+      </w:pPr>
+      <w:r>
+        <w:t>Comunicação MQTT com TLS</w:t>
+      </w:r>
+    </w:p>
+    <w:p>
+      <w:pPr>
+        <w:pStyle w:val="PargrafodaLista"/>
+        <w:numPr>
+          <w:ilvl w:val="0"/>
+          <w:numId w:val="17"/>
+        </w:numPr>
+        <w:spacing w:after="0"/>
+      </w:pPr>
+      <w:r>
+        <w:t xml:space="preserve">Dashboard remoto via Node-RED, </w:t>
+      </w:r>
+      <w:proofErr w:type="spellStart"/>
+      <w:r>
+        <w:t>ThingsBoard</w:t>
+      </w:r>
+      <w:proofErr w:type="spellEnd"/>
+      <w:r>
+        <w:t xml:space="preserve"> ou AWS IoT (em decisão ainda).</w:t>
+      </w:r>
+    </w:p>
+    <w:p>
+      <w:pPr>
+        <w:pStyle w:val="Ttulo2"/>
+        <w:numPr>
+          <w:ilvl w:val="0"/>
+          <w:numId w:val="20"/>
+        </w:numPr>
+      </w:pPr>
+      <w:bookmarkStart w:id="10" w:name="_Toc212452078"/>
+      <w:r>
         <w:t>Sensores e Atuadores:</w:t>
       </w:r>
-      <w:bookmarkEnd w:id="6"/>
+      <w:bookmarkEnd w:id="10"/>
     </w:p>
     <w:p>
       <w:pPr>
@@ -1447,7 +3128,7 @@
         <w:spacing w:after="0"/>
       </w:pPr>
       <w:r>
-        <w:t>Display OLED SSD1306 – Exibição local dos dados</w:t>
+        <w:t>DS3231 – Relógio de tempo real</w:t>
       </w:r>
     </w:p>
     <w:p>
@@ -1460,7 +3141,7 @@
         <w:spacing w:after="0"/>
       </w:pPr>
       <w:r>
-        <w:t>LED indicador – Status de conexão e sistema</w:t>
+        <w:t>Display OLED SSD1306 – Exibição local dos dados</w:t>
       </w:r>
     </w:p>
     <w:p>
@@ -1473,21 +3154,36 @@
         <w:spacing w:after="0"/>
       </w:pPr>
       <w:r>
+        <w:t>LED indicador – Status de conexão e sistema</w:t>
+      </w:r>
+    </w:p>
+    <w:p>
+      <w:pPr>
+        <w:pStyle w:val="PargrafodaLista"/>
+        <w:numPr>
+          <w:ilvl w:val="0"/>
+          <w:numId w:val="14"/>
+        </w:numPr>
+        <w:spacing w:after="0"/>
+      </w:pPr>
+      <w:r>
         <w:t>Botão – Reset ou configuração inicial</w:t>
       </w:r>
     </w:p>
     <w:p>
       <w:pPr>
-        <w:pStyle w:val="Ttulo1"/>
-      </w:pPr>
-      <w:bookmarkStart w:id="7" w:name="_Toc212364448"/>
+        <w:pStyle w:val="Ttulo2"/>
+        <w:numPr>
+          <w:ilvl w:val="0"/>
+          <w:numId w:val="20"/>
+        </w:numPr>
+      </w:pPr>
+      <w:bookmarkStart w:id="11" w:name="_Toc212452079"/>
       <w:r>
-        <w:rPr>
-          <w:sz w:val="26"/>
-        </w:rPr>
+        <w:lastRenderedPageBreak/>
         <w:t>Protocolos:</w:t>
       </w:r>
-      <w:bookmarkEnd w:id="7"/>
+      <w:bookmarkEnd w:id="11"/>
     </w:p>
     <w:p>
       <w:r>
@@ -1509,27 +3205,27 @@
     <w:p>
       <w:pPr>
         <w:pStyle w:val="Ttulo1"/>
-      </w:pPr>
-      <w:bookmarkStart w:id="8" w:name="_Toc212364449"/>
+        <w:rPr>
+          <w:sz w:val="26"/>
+        </w:rPr>
+      </w:pPr>
+      <w:bookmarkStart w:id="12" w:name="_Toc212452080"/>
       <w:r>
         <w:rPr>
           <w:sz w:val="26"/>
         </w:rPr>
-        <w:lastRenderedPageBreak/>
         <w:t>Cronograma de Execução:</w:t>
       </w:r>
-      <w:bookmarkEnd w:id="8"/>
+      <w:bookmarkEnd w:id="12"/>
     </w:p>
+    <w:p/>
     <w:p>
       <w:r>
-        <w:rPr>
-          <w:noProof/>
-        </w:rPr>
         <w:drawing>
-          <wp:inline distT="0" distB="0" distL="0" distR="0" wp14:anchorId="11476E0A" wp14:editId="68A87D11">
-            <wp:extent cx="6297788" cy="2170706"/>
-            <wp:effectExtent l="0" t="0" r="8255" b="1270"/>
-            <wp:docPr id="1395050063" name="Imagem 1"/>
+          <wp:inline distT="0" distB="0" distL="0" distR="0" wp14:anchorId="562B7BFB" wp14:editId="5AB9BA28">
+            <wp:extent cx="6332220" cy="1804946"/>
+            <wp:effectExtent l="0" t="0" r="0" b="5080"/>
+            <wp:docPr id="1414388048" name="Imagem 1"/>
             <wp:cNvGraphicFramePr>
               <a:graphicFrameLocks xmlns:a="http://schemas.openxmlformats.org/drawingml/2006/main" noChangeAspect="1"/>
             </wp:cNvGraphicFramePr>
@@ -1537,7 +3233,7 @@
               <a:graphicData uri="http://schemas.openxmlformats.org/drawingml/2006/picture">
                 <pic:pic xmlns:pic="http://schemas.openxmlformats.org/drawingml/2006/picture">
                   <pic:nvPicPr>
-                    <pic:cNvPr id="1395050063" name="Imagem 1"/>
+                    <pic:cNvPr id="1414388048" name=""/>
                     <pic:cNvPicPr/>
                   </pic:nvPicPr>
                   <pic:blipFill>
@@ -1549,7 +3245,7 @@
                   <pic:spPr>
                     <a:xfrm>
                       <a:off x="0" y="0"/>
-                      <a:ext cx="6346564" cy="2187518"/>
+                      <a:ext cx="6375827" cy="1817376"/>
                     </a:xfrm>
                     <a:prstGeom prst="rect">
                       <a:avLst/>
@@ -1561,6 +3257,14 @@
           </wp:inline>
         </w:drawing>
       </w:r>
+    </w:p>
+    <w:p/>
+    <w:p/>
+    <w:p/>
+    <w:p>
+      <w:pPr>
+        <w:jc w:val="center"/>
+      </w:pPr>
     </w:p>
     <w:sectPr>
       <w:headerReference w:type="default" r:id="rId11"/>
@@ -1892,7 +3596,7 @@
   <w:abstractNum w:abstractNumId="9" w15:restartNumberingAfterBreak="0">
     <w:nsid w:val="025F24BA"/>
     <w:multiLevelType w:val="hybridMultilevel"/>
-    <w:tmpl w:val="6994A884"/>
+    <w:tmpl w:val="92F2FC1E"/>
     <w:lvl w:ilvl="0" w:tplc="04160001">
       <w:start w:val="1"/>
       <w:numFmt w:val="bullet"/>
@@ -2341,6 +4045,186 @@
     </w:lvl>
   </w:abstractNum>
   <w:abstractNum w:abstractNumId="13" w15:restartNumberingAfterBreak="0">
+    <w:nsid w:val="2F2723C8"/>
+    <w:multiLevelType w:val="hybridMultilevel"/>
+    <w:tmpl w:val="31BEB48A"/>
+    <w:lvl w:ilvl="0" w:tplc="245E9F78">
+      <w:start w:val="1"/>
+      <w:numFmt w:val="decimal"/>
+      <w:lvlText w:val="%1."/>
+      <w:lvlJc w:val="left"/>
+      <w:pPr>
+        <w:ind w:left="720" w:hanging="360"/>
+      </w:pPr>
+      <w:rPr>
+        <w:rFonts w:hint="default"/>
+        <w:b/>
+      </w:rPr>
+    </w:lvl>
+    <w:lvl w:ilvl="1" w:tplc="04160019" w:tentative="1">
+      <w:start w:val="1"/>
+      <w:numFmt w:val="lowerLetter"/>
+      <w:lvlText w:val="%2."/>
+      <w:lvlJc w:val="left"/>
+      <w:pPr>
+        <w:ind w:left="1440" w:hanging="360"/>
+      </w:pPr>
+    </w:lvl>
+    <w:lvl w:ilvl="2" w:tplc="0416001B" w:tentative="1">
+      <w:start w:val="1"/>
+      <w:numFmt w:val="lowerRoman"/>
+      <w:lvlText w:val="%3."/>
+      <w:lvlJc w:val="right"/>
+      <w:pPr>
+        <w:ind w:left="2160" w:hanging="180"/>
+      </w:pPr>
+    </w:lvl>
+    <w:lvl w:ilvl="3" w:tplc="0416000F" w:tentative="1">
+      <w:start w:val="1"/>
+      <w:numFmt w:val="decimal"/>
+      <w:lvlText w:val="%4."/>
+      <w:lvlJc w:val="left"/>
+      <w:pPr>
+        <w:ind w:left="2880" w:hanging="360"/>
+      </w:pPr>
+    </w:lvl>
+    <w:lvl w:ilvl="4" w:tplc="04160019" w:tentative="1">
+      <w:start w:val="1"/>
+      <w:numFmt w:val="lowerLetter"/>
+      <w:lvlText w:val="%5."/>
+      <w:lvlJc w:val="left"/>
+      <w:pPr>
+        <w:ind w:left="3600" w:hanging="360"/>
+      </w:pPr>
+    </w:lvl>
+    <w:lvl w:ilvl="5" w:tplc="0416001B" w:tentative="1">
+      <w:start w:val="1"/>
+      <w:numFmt w:val="lowerRoman"/>
+      <w:lvlText w:val="%6."/>
+      <w:lvlJc w:val="right"/>
+      <w:pPr>
+        <w:ind w:left="4320" w:hanging="180"/>
+      </w:pPr>
+    </w:lvl>
+    <w:lvl w:ilvl="6" w:tplc="0416000F" w:tentative="1">
+      <w:start w:val="1"/>
+      <w:numFmt w:val="decimal"/>
+      <w:lvlText w:val="%7."/>
+      <w:lvlJc w:val="left"/>
+      <w:pPr>
+        <w:ind w:left="5040" w:hanging="360"/>
+      </w:pPr>
+    </w:lvl>
+    <w:lvl w:ilvl="7" w:tplc="04160019" w:tentative="1">
+      <w:start w:val="1"/>
+      <w:numFmt w:val="lowerLetter"/>
+      <w:lvlText w:val="%8."/>
+      <w:lvlJc w:val="left"/>
+      <w:pPr>
+        <w:ind w:left="5760" w:hanging="360"/>
+      </w:pPr>
+    </w:lvl>
+    <w:lvl w:ilvl="8" w:tplc="0416001B" w:tentative="1">
+      <w:start w:val="1"/>
+      <w:numFmt w:val="lowerRoman"/>
+      <w:lvlText w:val="%9."/>
+      <w:lvlJc w:val="right"/>
+      <w:pPr>
+        <w:ind w:left="6480" w:hanging="180"/>
+      </w:pPr>
+    </w:lvl>
+  </w:abstractNum>
+  <w:abstractNum w:abstractNumId="14" w15:restartNumberingAfterBreak="0">
+    <w:nsid w:val="3FE9168C"/>
+    <w:multiLevelType w:val="hybridMultilevel"/>
+    <w:tmpl w:val="BE5433B6"/>
+    <w:lvl w:ilvl="0" w:tplc="56A2EC3E">
+      <w:start w:val="1"/>
+      <w:numFmt w:val="decimal"/>
+      <w:lvlText w:val="%1."/>
+      <w:lvlJc w:val="left"/>
+      <w:pPr>
+        <w:ind w:left="720" w:hanging="360"/>
+      </w:pPr>
+      <w:rPr>
+        <w:rFonts w:hint="default"/>
+        <w:b/>
+      </w:rPr>
+    </w:lvl>
+    <w:lvl w:ilvl="1" w:tplc="04160019" w:tentative="1">
+      <w:start w:val="1"/>
+      <w:numFmt w:val="lowerLetter"/>
+      <w:lvlText w:val="%2."/>
+      <w:lvlJc w:val="left"/>
+      <w:pPr>
+        <w:ind w:left="1440" w:hanging="360"/>
+      </w:pPr>
+    </w:lvl>
+    <w:lvl w:ilvl="2" w:tplc="0416001B" w:tentative="1">
+      <w:start w:val="1"/>
+      <w:numFmt w:val="lowerRoman"/>
+      <w:lvlText w:val="%3."/>
+      <w:lvlJc w:val="right"/>
+      <w:pPr>
+        <w:ind w:left="2160" w:hanging="180"/>
+      </w:pPr>
+    </w:lvl>
+    <w:lvl w:ilvl="3" w:tplc="0416000F" w:tentative="1">
+      <w:start w:val="1"/>
+      <w:numFmt w:val="decimal"/>
+      <w:lvlText w:val="%4."/>
+      <w:lvlJc w:val="left"/>
+      <w:pPr>
+        <w:ind w:left="2880" w:hanging="360"/>
+      </w:pPr>
+    </w:lvl>
+    <w:lvl w:ilvl="4" w:tplc="04160019" w:tentative="1">
+      <w:start w:val="1"/>
+      <w:numFmt w:val="lowerLetter"/>
+      <w:lvlText w:val="%5."/>
+      <w:lvlJc w:val="left"/>
+      <w:pPr>
+        <w:ind w:left="3600" w:hanging="360"/>
+      </w:pPr>
+    </w:lvl>
+    <w:lvl w:ilvl="5" w:tplc="0416001B" w:tentative="1">
+      <w:start w:val="1"/>
+      <w:numFmt w:val="lowerRoman"/>
+      <w:lvlText w:val="%6."/>
+      <w:lvlJc w:val="right"/>
+      <w:pPr>
+        <w:ind w:left="4320" w:hanging="180"/>
+      </w:pPr>
+    </w:lvl>
+    <w:lvl w:ilvl="6" w:tplc="0416000F" w:tentative="1">
+      <w:start w:val="1"/>
+      <w:numFmt w:val="decimal"/>
+      <w:lvlText w:val="%7."/>
+      <w:lvlJc w:val="left"/>
+      <w:pPr>
+        <w:ind w:left="5040" w:hanging="360"/>
+      </w:pPr>
+    </w:lvl>
+    <w:lvl w:ilvl="7" w:tplc="04160019" w:tentative="1">
+      <w:start w:val="1"/>
+      <w:numFmt w:val="lowerLetter"/>
+      <w:lvlText w:val="%8."/>
+      <w:lvlJc w:val="left"/>
+      <w:pPr>
+        <w:ind w:left="5760" w:hanging="360"/>
+      </w:pPr>
+    </w:lvl>
+    <w:lvl w:ilvl="8" w:tplc="0416001B" w:tentative="1">
+      <w:start w:val="1"/>
+      <w:numFmt w:val="lowerRoman"/>
+      <w:lvlText w:val="%9."/>
+      <w:lvlJc w:val="right"/>
+      <w:pPr>
+        <w:ind w:left="6480" w:hanging="180"/>
+      </w:pPr>
+    </w:lvl>
+  </w:abstractNum>
+  <w:abstractNum w:abstractNumId="15" w15:restartNumberingAfterBreak="0">
     <w:nsid w:val="4FC62C24"/>
     <w:multiLevelType w:val="hybridMultilevel"/>
     <w:tmpl w:val="1A50C8E6"/>
@@ -2452,7 +4336,96 @@
       </w:rPr>
     </w:lvl>
   </w:abstractNum>
-  <w:abstractNum w:abstractNumId="14" w15:restartNumberingAfterBreak="0">
+  <w:abstractNum w:abstractNumId="16" w15:restartNumberingAfterBreak="0">
+    <w:nsid w:val="50336DE5"/>
+    <w:multiLevelType w:val="hybridMultilevel"/>
+    <w:tmpl w:val="A22E69D2"/>
+    <w:lvl w:ilvl="0" w:tplc="0416000F">
+      <w:start w:val="1"/>
+      <w:numFmt w:val="decimal"/>
+      <w:lvlText w:val="%1."/>
+      <w:lvlJc w:val="left"/>
+      <w:pPr>
+        <w:ind w:left="720" w:hanging="360"/>
+      </w:pPr>
+      <w:rPr>
+        <w:rFonts w:hint="default"/>
+      </w:rPr>
+    </w:lvl>
+    <w:lvl w:ilvl="1" w:tplc="04160019" w:tentative="1">
+      <w:start w:val="1"/>
+      <w:numFmt w:val="lowerLetter"/>
+      <w:lvlText w:val="%2."/>
+      <w:lvlJc w:val="left"/>
+      <w:pPr>
+        <w:ind w:left="1440" w:hanging="360"/>
+      </w:pPr>
+    </w:lvl>
+    <w:lvl w:ilvl="2" w:tplc="0416001B" w:tentative="1">
+      <w:start w:val="1"/>
+      <w:numFmt w:val="lowerRoman"/>
+      <w:lvlText w:val="%3."/>
+      <w:lvlJc w:val="right"/>
+      <w:pPr>
+        <w:ind w:left="2160" w:hanging="180"/>
+      </w:pPr>
+    </w:lvl>
+    <w:lvl w:ilvl="3" w:tplc="0416000F" w:tentative="1">
+      <w:start w:val="1"/>
+      <w:numFmt w:val="decimal"/>
+      <w:lvlText w:val="%4."/>
+      <w:lvlJc w:val="left"/>
+      <w:pPr>
+        <w:ind w:left="2880" w:hanging="360"/>
+      </w:pPr>
+    </w:lvl>
+    <w:lvl w:ilvl="4" w:tplc="04160019" w:tentative="1">
+      <w:start w:val="1"/>
+      <w:numFmt w:val="lowerLetter"/>
+      <w:lvlText w:val="%5."/>
+      <w:lvlJc w:val="left"/>
+      <w:pPr>
+        <w:ind w:left="3600" w:hanging="360"/>
+      </w:pPr>
+    </w:lvl>
+    <w:lvl w:ilvl="5" w:tplc="0416001B" w:tentative="1">
+      <w:start w:val="1"/>
+      <w:numFmt w:val="lowerRoman"/>
+      <w:lvlText w:val="%6."/>
+      <w:lvlJc w:val="right"/>
+      <w:pPr>
+        <w:ind w:left="4320" w:hanging="180"/>
+      </w:pPr>
+    </w:lvl>
+    <w:lvl w:ilvl="6" w:tplc="0416000F" w:tentative="1">
+      <w:start w:val="1"/>
+      <w:numFmt w:val="decimal"/>
+      <w:lvlText w:val="%7."/>
+      <w:lvlJc w:val="left"/>
+      <w:pPr>
+        <w:ind w:left="5040" w:hanging="360"/>
+      </w:pPr>
+    </w:lvl>
+    <w:lvl w:ilvl="7" w:tplc="04160019" w:tentative="1">
+      <w:start w:val="1"/>
+      <w:numFmt w:val="lowerLetter"/>
+      <w:lvlText w:val="%8."/>
+      <w:lvlJc w:val="left"/>
+      <w:pPr>
+        <w:ind w:left="5760" w:hanging="360"/>
+      </w:pPr>
+    </w:lvl>
+    <w:lvl w:ilvl="8" w:tplc="0416001B" w:tentative="1">
+      <w:start w:val="1"/>
+      <w:numFmt w:val="lowerRoman"/>
+      <w:lvlText w:val="%9."/>
+      <w:lvlJc w:val="right"/>
+      <w:pPr>
+        <w:ind w:left="6480" w:hanging="180"/>
+      </w:pPr>
+    </w:lvl>
+  </w:abstractNum>
+  <w:abstractNum w:abstractNumId="17" w15:restartNumberingAfterBreak="0">
     <w:nsid w:val="5E1F1FA5"/>
     <w:multiLevelType w:val="hybridMultilevel"/>
     <w:tmpl w:val="662C38F4"/>
@@ -2565,7 +4538,7 @@
       </w:rPr>
     </w:lvl>
   </w:abstractNum>
-  <w:abstractNum w:abstractNumId="15" w15:restartNumberingAfterBreak="0">
+  <w:abstractNum w:abstractNumId="18" w15:restartNumberingAfterBreak="0">
     <w:nsid w:val="6C8A3446"/>
     <w:multiLevelType w:val="hybridMultilevel"/>
     <w:tmpl w:val="1E2E1FAE"/>
@@ -2677,7 +4650,7 @@
       </w:rPr>
     </w:lvl>
   </w:abstractNum>
-  <w:abstractNum w:abstractNumId="16" w15:restartNumberingAfterBreak="0">
+  <w:abstractNum w:abstractNumId="19" w15:restartNumberingAfterBreak="0">
     <w:nsid w:val="711505B2"/>
     <w:multiLevelType w:val="hybridMultilevel"/>
     <w:tmpl w:val="7E483844"/>
@@ -2823,22 +4796,31 @@
     <w:abstractNumId w:val="11"/>
   </w:num>
   <w:num w:numId="12" w16cid:durableId="1617638462">
-    <w:abstractNumId w:val="15"/>
+    <w:abstractNumId w:val="18"/>
   </w:num>
   <w:num w:numId="13" w16cid:durableId="1392848494">
-    <w:abstractNumId w:val="16"/>
+    <w:abstractNumId w:val="19"/>
   </w:num>
   <w:num w:numId="14" w16cid:durableId="1051610752">
-    <w:abstractNumId w:val="13"/>
+    <w:abstractNumId w:val="15"/>
   </w:num>
   <w:num w:numId="15" w16cid:durableId="1311405537">
     <w:abstractNumId w:val="10"/>
   </w:num>
   <w:num w:numId="16" w16cid:durableId="727192722">
-    <w:abstractNumId w:val="14"/>
+    <w:abstractNumId w:val="17"/>
   </w:num>
   <w:num w:numId="17" w16cid:durableId="544609517">
     <w:abstractNumId w:val="9"/>
+  </w:num>
+  <w:num w:numId="18" w16cid:durableId="1184323303">
+    <w:abstractNumId w:val="14"/>
+  </w:num>
+  <w:num w:numId="19" w16cid:durableId="580525224">
+    <w:abstractNumId w:val="13"/>
+  </w:num>
+  <w:num w:numId="20" w16cid:durableId="54283894">
+    <w:abstractNumId w:val="16"/>
   </w:num>
 </w:numbering>
 </file>
@@ -14256,6 +16238,19 @@
     <w:uiPriority w:val="1"/>
     <w:rsid w:val="00467068"/>
   </w:style>
+  <w:style w:type="paragraph" w:styleId="Sumrio2">
+    <w:name w:val="toc 2"/>
+    <w:basedOn w:val="Normal"/>
+    <w:next w:val="Normal"/>
+    <w:autoRedefine/>
+    <w:uiPriority w:val="39"/>
+    <w:unhideWhenUsed/>
+    <w:rsid w:val="00134C62"/>
+    <w:pPr>
+      <w:spacing w:after="100"/>
+      <w:ind w:left="220"/>
+    </w:pPr>
+  </w:style>
 </w:styles>
 </file>
 

</xml_diff>